<commit_message>
Continued with C language notes
</commit_message>
<xml_diff>
--- a/Learning/C/C language notes.docx
+++ b/Learning/C/C language notes.docx
@@ -32,15 +32,2894 @@
         </w:rPr>
       </w:pPr>
     </w:p>
-    <w:p>
-      <w:pPr>
-        <w:rPr>
+    <w:sdt>
+      <w:sdtPr>
+        <w:id w:val="-738403245"/>
+        <w:docPartObj>
+          <w:docPartGallery w:val="Table of Contents"/>
+          <w:docPartUnique/>
+        </w:docPartObj>
+      </w:sdtPr>
+      <w:sdtEndPr>
+        <w:rPr>
+          <w:rFonts w:asciiTheme="minorHAnsi" w:eastAsiaTheme="minorHAnsi" w:hAnsiTheme="minorHAnsi" w:cstheme="minorBidi"/>
           <w:b/>
           <w:bCs/>
-          <w:lang w:val="en-US"/>
-        </w:rPr>
-      </w:pPr>
-    </w:p>
+          <w:color w:val="auto"/>
+          <w:sz w:val="22"/>
+          <w:szCs w:val="22"/>
+          <w:lang w:eastAsia="en-US"/>
+        </w:rPr>
+      </w:sdtEndPr>
+      <w:sdtContent>
+        <w:p>
+          <w:pPr>
+            <w:pStyle w:val="Kopvaninhoudsopgave"/>
+          </w:pPr>
+          <w:r>
+            <w:t>Inhoud</w:t>
+          </w:r>
+        </w:p>
+        <w:p>
+          <w:pPr>
+            <w:pStyle w:val="Inhopg1"/>
+            <w:tabs>
+              <w:tab w:val="right" w:leader="dot" w:pos="9062"/>
+            </w:tabs>
+            <w:rPr>
+              <w:rFonts w:eastAsiaTheme="minorEastAsia"/>
+              <w:noProof/>
+              <w:lang w:eastAsia="nl-NL"/>
+            </w:rPr>
+          </w:pPr>
+          <w:r>
+            <w:fldChar w:fldCharType="begin"/>
+          </w:r>
+          <w:r>
+            <w:instrText xml:space="preserve"> TOC \o "1-3" \h \z \u </w:instrText>
+          </w:r>
+          <w:r>
+            <w:fldChar w:fldCharType="separate"/>
+          </w:r>
+          <w:hyperlink w:anchor="_Toc65595642" w:history="1">
+            <w:r>
+              <w:rPr>
+                <w:rStyle w:val="Hyperlink"/>
+                <w:noProof/>
+                <w:lang w:val="en-US"/>
+              </w:rPr>
+              <w:t>Basic structure</w:t>
+            </w:r>
+            <w:r>
+              <w:rPr>
+                <w:noProof/>
+                <w:webHidden/>
+              </w:rPr>
+              <w:tab/>
+            </w:r>
+            <w:r>
+              <w:rPr>
+                <w:noProof/>
+                <w:webHidden/>
+              </w:rPr>
+              <w:fldChar w:fldCharType="begin"/>
+            </w:r>
+            <w:r>
+              <w:rPr>
+                <w:noProof/>
+                <w:webHidden/>
+              </w:rPr>
+              <w:instrText xml:space="preserve"> PAGEREF _Toc65595642 \h </w:instrText>
+            </w:r>
+            <w:r>
+              <w:rPr>
+                <w:noProof/>
+                <w:webHidden/>
+              </w:rPr>
+            </w:r>
+            <w:r>
+              <w:rPr>
+                <w:noProof/>
+                <w:webHidden/>
+              </w:rPr>
+              <w:fldChar w:fldCharType="separate"/>
+            </w:r>
+            <w:r>
+              <w:rPr>
+                <w:noProof/>
+                <w:webHidden/>
+              </w:rPr>
+              <w:t>5</w:t>
+            </w:r>
+            <w:r>
+              <w:rPr>
+                <w:noProof/>
+                <w:webHidden/>
+              </w:rPr>
+              <w:fldChar w:fldCharType="end"/>
+            </w:r>
+          </w:hyperlink>
+        </w:p>
+        <w:p>
+          <w:pPr>
+            <w:pStyle w:val="Inhopg1"/>
+            <w:tabs>
+              <w:tab w:val="right" w:leader="dot" w:pos="9062"/>
+            </w:tabs>
+            <w:rPr>
+              <w:rFonts w:eastAsiaTheme="minorEastAsia"/>
+              <w:noProof/>
+              <w:lang w:eastAsia="nl-NL"/>
+            </w:rPr>
+          </w:pPr>
+          <w:hyperlink w:anchor="_Toc65595643" w:history="1">
+            <w:r>
+              <w:rPr>
+                <w:rStyle w:val="Hyperlink"/>
+                <w:noProof/>
+                <w:lang w:val="en-US"/>
+              </w:rPr>
+              <w:t>Sending text to output with puts</w:t>
+            </w:r>
+            <w:r>
+              <w:rPr>
+                <w:noProof/>
+                <w:webHidden/>
+              </w:rPr>
+              <w:tab/>
+            </w:r>
+            <w:r>
+              <w:rPr>
+                <w:noProof/>
+                <w:webHidden/>
+              </w:rPr>
+              <w:fldChar w:fldCharType="begin"/>
+            </w:r>
+            <w:r>
+              <w:rPr>
+                <w:noProof/>
+                <w:webHidden/>
+              </w:rPr>
+              <w:instrText xml:space="preserve"> PAGEREF _Toc65595643 \h </w:instrText>
+            </w:r>
+            <w:r>
+              <w:rPr>
+                <w:noProof/>
+                <w:webHidden/>
+              </w:rPr>
+            </w:r>
+            <w:r>
+              <w:rPr>
+                <w:noProof/>
+                <w:webHidden/>
+              </w:rPr>
+              <w:fldChar w:fldCharType="separate"/>
+            </w:r>
+            <w:r>
+              <w:rPr>
+                <w:noProof/>
+                <w:webHidden/>
+              </w:rPr>
+              <w:t>5</w:t>
+            </w:r>
+            <w:r>
+              <w:rPr>
+                <w:noProof/>
+                <w:webHidden/>
+              </w:rPr>
+              <w:fldChar w:fldCharType="end"/>
+            </w:r>
+          </w:hyperlink>
+        </w:p>
+        <w:p>
+          <w:pPr>
+            <w:pStyle w:val="Inhopg1"/>
+            <w:tabs>
+              <w:tab w:val="right" w:leader="dot" w:pos="9062"/>
+            </w:tabs>
+            <w:rPr>
+              <w:rFonts w:eastAsiaTheme="minorEastAsia"/>
+              <w:noProof/>
+              <w:lang w:eastAsia="nl-NL"/>
+            </w:rPr>
+          </w:pPr>
+          <w:hyperlink w:anchor="_Toc65595644" w:history="1">
+            <w:r>
+              <w:rPr>
+                <w:rStyle w:val="Hyperlink"/>
+                <w:noProof/>
+                <w:lang w:val="en-US"/>
+              </w:rPr>
+              <w:t>Comments</w:t>
+            </w:r>
+            <w:r>
+              <w:rPr>
+                <w:noProof/>
+                <w:webHidden/>
+              </w:rPr>
+              <w:tab/>
+            </w:r>
+            <w:r>
+              <w:rPr>
+                <w:noProof/>
+                <w:webHidden/>
+              </w:rPr>
+              <w:fldChar w:fldCharType="begin"/>
+            </w:r>
+            <w:r>
+              <w:rPr>
+                <w:noProof/>
+                <w:webHidden/>
+              </w:rPr>
+              <w:instrText xml:space="preserve"> PAGEREF _Toc65595644 \h </w:instrText>
+            </w:r>
+            <w:r>
+              <w:rPr>
+                <w:noProof/>
+                <w:webHidden/>
+              </w:rPr>
+            </w:r>
+            <w:r>
+              <w:rPr>
+                <w:noProof/>
+                <w:webHidden/>
+              </w:rPr>
+              <w:fldChar w:fldCharType="separate"/>
+            </w:r>
+            <w:r>
+              <w:rPr>
+                <w:noProof/>
+                <w:webHidden/>
+              </w:rPr>
+              <w:t>6</w:t>
+            </w:r>
+            <w:r>
+              <w:rPr>
+                <w:noProof/>
+                <w:webHidden/>
+              </w:rPr>
+              <w:fldChar w:fldCharType="end"/>
+            </w:r>
+          </w:hyperlink>
+        </w:p>
+        <w:p>
+          <w:pPr>
+            <w:pStyle w:val="Inhopg1"/>
+            <w:tabs>
+              <w:tab w:val="right" w:leader="dot" w:pos="9062"/>
+            </w:tabs>
+            <w:rPr>
+              <w:rFonts w:eastAsiaTheme="minorEastAsia"/>
+              <w:noProof/>
+              <w:lang w:eastAsia="nl-NL"/>
+            </w:rPr>
+          </w:pPr>
+          <w:hyperlink w:anchor="_Toc65595645" w:history="1">
+            <w:r>
+              <w:rPr>
+                <w:rStyle w:val="Hyperlink"/>
+                <w:noProof/>
+                <w:lang w:val="en-US"/>
+              </w:rPr>
+              <w:t>Printf()</w:t>
+            </w:r>
+            <w:r>
+              <w:rPr>
+                <w:noProof/>
+                <w:webHidden/>
+              </w:rPr>
+              <w:tab/>
+            </w:r>
+            <w:r>
+              <w:rPr>
+                <w:noProof/>
+                <w:webHidden/>
+              </w:rPr>
+              <w:fldChar w:fldCharType="begin"/>
+            </w:r>
+            <w:r>
+              <w:rPr>
+                <w:noProof/>
+                <w:webHidden/>
+              </w:rPr>
+              <w:instrText xml:space="preserve"> PAGEREF _Toc65595645 \h </w:instrText>
+            </w:r>
+            <w:r>
+              <w:rPr>
+                <w:noProof/>
+                <w:webHidden/>
+              </w:rPr>
+            </w:r>
+            <w:r>
+              <w:rPr>
+                <w:noProof/>
+                <w:webHidden/>
+              </w:rPr>
+              <w:fldChar w:fldCharType="separate"/>
+            </w:r>
+            <w:r>
+              <w:rPr>
+                <w:noProof/>
+                <w:webHidden/>
+              </w:rPr>
+              <w:t>6</w:t>
+            </w:r>
+            <w:r>
+              <w:rPr>
+                <w:noProof/>
+                <w:webHidden/>
+              </w:rPr>
+              <w:fldChar w:fldCharType="end"/>
+            </w:r>
+          </w:hyperlink>
+        </w:p>
+        <w:p>
+          <w:pPr>
+            <w:pStyle w:val="Inhopg1"/>
+            <w:tabs>
+              <w:tab w:val="right" w:leader="dot" w:pos="9062"/>
+            </w:tabs>
+            <w:rPr>
+              <w:rFonts w:eastAsiaTheme="minorEastAsia"/>
+              <w:noProof/>
+              <w:lang w:eastAsia="nl-NL"/>
+            </w:rPr>
+          </w:pPr>
+          <w:hyperlink w:anchor="_Toc65595646" w:history="1">
+            <w:r>
+              <w:rPr>
+                <w:rStyle w:val="Hyperlink"/>
+                <w:noProof/>
+                <w:lang w:val="en-US"/>
+              </w:rPr>
+              <w:t>Escape sequences</w:t>
+            </w:r>
+            <w:r>
+              <w:rPr>
+                <w:noProof/>
+                <w:webHidden/>
+              </w:rPr>
+              <w:tab/>
+            </w:r>
+            <w:r>
+              <w:rPr>
+                <w:noProof/>
+                <w:webHidden/>
+              </w:rPr>
+              <w:fldChar w:fldCharType="begin"/>
+            </w:r>
+            <w:r>
+              <w:rPr>
+                <w:noProof/>
+                <w:webHidden/>
+              </w:rPr>
+              <w:instrText xml:space="preserve"> PAGEREF _Toc65595646 \h </w:instrText>
+            </w:r>
+            <w:r>
+              <w:rPr>
+                <w:noProof/>
+                <w:webHidden/>
+              </w:rPr>
+            </w:r>
+            <w:r>
+              <w:rPr>
+                <w:noProof/>
+                <w:webHidden/>
+              </w:rPr>
+              <w:fldChar w:fldCharType="separate"/>
+            </w:r>
+            <w:r>
+              <w:rPr>
+                <w:noProof/>
+                <w:webHidden/>
+              </w:rPr>
+              <w:t>7</w:t>
+            </w:r>
+            <w:r>
+              <w:rPr>
+                <w:noProof/>
+                <w:webHidden/>
+              </w:rPr>
+              <w:fldChar w:fldCharType="end"/>
+            </w:r>
+          </w:hyperlink>
+        </w:p>
+        <w:p>
+          <w:pPr>
+            <w:pStyle w:val="Inhopg1"/>
+            <w:tabs>
+              <w:tab w:val="right" w:leader="dot" w:pos="9062"/>
+            </w:tabs>
+            <w:rPr>
+              <w:rFonts w:eastAsiaTheme="minorEastAsia"/>
+              <w:noProof/>
+              <w:lang w:eastAsia="nl-NL"/>
+            </w:rPr>
+          </w:pPr>
+          <w:hyperlink w:anchor="_Toc65595647" w:history="1">
+            <w:r>
+              <w:rPr>
+                <w:rStyle w:val="Hyperlink"/>
+                <w:noProof/>
+                <w:lang w:val="en-US"/>
+              </w:rPr>
+              <w:t>Placeholders and values</w:t>
+            </w:r>
+            <w:r>
+              <w:rPr>
+                <w:noProof/>
+                <w:webHidden/>
+              </w:rPr>
+              <w:tab/>
+            </w:r>
+            <w:r>
+              <w:rPr>
+                <w:noProof/>
+                <w:webHidden/>
+              </w:rPr>
+              <w:fldChar w:fldCharType="begin"/>
+            </w:r>
+            <w:r>
+              <w:rPr>
+                <w:noProof/>
+                <w:webHidden/>
+              </w:rPr>
+              <w:instrText xml:space="preserve"> PAGEREF _Toc65595647 \h </w:instrText>
+            </w:r>
+            <w:r>
+              <w:rPr>
+                <w:noProof/>
+                <w:webHidden/>
+              </w:rPr>
+            </w:r>
+            <w:r>
+              <w:rPr>
+                <w:noProof/>
+                <w:webHidden/>
+              </w:rPr>
+              <w:fldChar w:fldCharType="separate"/>
+            </w:r>
+            <w:r>
+              <w:rPr>
+                <w:noProof/>
+                <w:webHidden/>
+              </w:rPr>
+              <w:t>7</w:t>
+            </w:r>
+            <w:r>
+              <w:rPr>
+                <w:noProof/>
+                <w:webHidden/>
+              </w:rPr>
+              <w:fldChar w:fldCharType="end"/>
+            </w:r>
+          </w:hyperlink>
+        </w:p>
+        <w:p>
+          <w:pPr>
+            <w:pStyle w:val="Inhopg1"/>
+            <w:tabs>
+              <w:tab w:val="right" w:leader="dot" w:pos="9062"/>
+            </w:tabs>
+            <w:rPr>
+              <w:rFonts w:eastAsiaTheme="minorEastAsia"/>
+              <w:noProof/>
+              <w:lang w:eastAsia="nl-NL"/>
+            </w:rPr>
+          </w:pPr>
+          <w:hyperlink w:anchor="_Toc65595648" w:history="1">
+            <w:r>
+              <w:rPr>
+                <w:rStyle w:val="Hyperlink"/>
+                <w:noProof/>
+                <w:lang w:val="en-US"/>
+              </w:rPr>
+              <w:t>Variables</w:t>
+            </w:r>
+            <w:r>
+              <w:rPr>
+                <w:noProof/>
+                <w:webHidden/>
+              </w:rPr>
+              <w:tab/>
+            </w:r>
+            <w:r>
+              <w:rPr>
+                <w:noProof/>
+                <w:webHidden/>
+              </w:rPr>
+              <w:fldChar w:fldCharType="begin"/>
+            </w:r>
+            <w:r>
+              <w:rPr>
+                <w:noProof/>
+                <w:webHidden/>
+              </w:rPr>
+              <w:instrText xml:space="preserve"> PAGEREF _Toc65595648 \h </w:instrText>
+            </w:r>
+            <w:r>
+              <w:rPr>
+                <w:noProof/>
+                <w:webHidden/>
+              </w:rPr>
+            </w:r>
+            <w:r>
+              <w:rPr>
+                <w:noProof/>
+                <w:webHidden/>
+              </w:rPr>
+              <w:fldChar w:fldCharType="separate"/>
+            </w:r>
+            <w:r>
+              <w:rPr>
+                <w:noProof/>
+                <w:webHidden/>
+              </w:rPr>
+              <w:t>8</w:t>
+            </w:r>
+            <w:r>
+              <w:rPr>
+                <w:noProof/>
+                <w:webHidden/>
+              </w:rPr>
+              <w:fldChar w:fldCharType="end"/>
+            </w:r>
+          </w:hyperlink>
+        </w:p>
+        <w:p>
+          <w:pPr>
+            <w:pStyle w:val="Inhopg1"/>
+            <w:tabs>
+              <w:tab w:val="right" w:leader="dot" w:pos="9062"/>
+            </w:tabs>
+            <w:rPr>
+              <w:rFonts w:eastAsiaTheme="minorEastAsia"/>
+              <w:noProof/>
+              <w:lang w:eastAsia="nl-NL"/>
+            </w:rPr>
+          </w:pPr>
+          <w:hyperlink w:anchor="_Toc65595649" w:history="1">
+            <w:r>
+              <w:rPr>
+                <w:rStyle w:val="Hyperlink"/>
+                <w:noProof/>
+                <w:lang w:val="en-US"/>
+              </w:rPr>
+              <w:t>Using Input and Output</w:t>
+            </w:r>
+            <w:r>
+              <w:rPr>
+                <w:noProof/>
+                <w:webHidden/>
+              </w:rPr>
+              <w:tab/>
+            </w:r>
+            <w:r>
+              <w:rPr>
+                <w:noProof/>
+                <w:webHidden/>
+              </w:rPr>
+              <w:fldChar w:fldCharType="begin"/>
+            </w:r>
+            <w:r>
+              <w:rPr>
+                <w:noProof/>
+                <w:webHidden/>
+              </w:rPr>
+              <w:instrText xml:space="preserve"> PAGEREF _Toc65595649 \h </w:instrText>
+            </w:r>
+            <w:r>
+              <w:rPr>
+                <w:noProof/>
+                <w:webHidden/>
+              </w:rPr>
+            </w:r>
+            <w:r>
+              <w:rPr>
+                <w:noProof/>
+                <w:webHidden/>
+              </w:rPr>
+              <w:fldChar w:fldCharType="separate"/>
+            </w:r>
+            <w:r>
+              <w:rPr>
+                <w:noProof/>
+                <w:webHidden/>
+              </w:rPr>
+              <w:t>8</w:t>
+            </w:r>
+            <w:r>
+              <w:rPr>
+                <w:noProof/>
+                <w:webHidden/>
+              </w:rPr>
+              <w:fldChar w:fldCharType="end"/>
+            </w:r>
+          </w:hyperlink>
+        </w:p>
+        <w:p>
+          <w:pPr>
+            <w:pStyle w:val="Inhopg1"/>
+            <w:tabs>
+              <w:tab w:val="right" w:leader="dot" w:pos="9062"/>
+            </w:tabs>
+            <w:rPr>
+              <w:rFonts w:eastAsiaTheme="minorEastAsia"/>
+              <w:noProof/>
+              <w:lang w:eastAsia="nl-NL"/>
+            </w:rPr>
+          </w:pPr>
+          <w:hyperlink w:anchor="_Toc65595650" w:history="1">
+            <w:r>
+              <w:rPr>
+                <w:rStyle w:val="Hyperlink"/>
+                <w:noProof/>
+                <w:lang w:val="en-US"/>
+              </w:rPr>
+              <w:t>Scanf()</w:t>
+            </w:r>
+            <w:r>
+              <w:rPr>
+                <w:noProof/>
+                <w:webHidden/>
+              </w:rPr>
+              <w:tab/>
+            </w:r>
+            <w:r>
+              <w:rPr>
+                <w:noProof/>
+                <w:webHidden/>
+              </w:rPr>
+              <w:fldChar w:fldCharType="begin"/>
+            </w:r>
+            <w:r>
+              <w:rPr>
+                <w:noProof/>
+                <w:webHidden/>
+              </w:rPr>
+              <w:instrText xml:space="preserve"> PAGEREF _Toc65595650 \h </w:instrText>
+            </w:r>
+            <w:r>
+              <w:rPr>
+                <w:noProof/>
+                <w:webHidden/>
+              </w:rPr>
+            </w:r>
+            <w:r>
+              <w:rPr>
+                <w:noProof/>
+                <w:webHidden/>
+              </w:rPr>
+              <w:fldChar w:fldCharType="separate"/>
+            </w:r>
+            <w:r>
+              <w:rPr>
+                <w:noProof/>
+                <w:webHidden/>
+              </w:rPr>
+              <w:t>9</w:t>
+            </w:r>
+            <w:r>
+              <w:rPr>
+                <w:noProof/>
+                <w:webHidden/>
+              </w:rPr>
+              <w:fldChar w:fldCharType="end"/>
+            </w:r>
+          </w:hyperlink>
+        </w:p>
+        <w:p>
+          <w:pPr>
+            <w:pStyle w:val="Inhopg1"/>
+            <w:tabs>
+              <w:tab w:val="right" w:leader="dot" w:pos="9062"/>
+            </w:tabs>
+            <w:rPr>
+              <w:rFonts w:eastAsiaTheme="minorEastAsia"/>
+              <w:noProof/>
+              <w:lang w:eastAsia="nl-NL"/>
+            </w:rPr>
+          </w:pPr>
+          <w:hyperlink w:anchor="_Toc65595651" w:history="1">
+            <w:r>
+              <w:rPr>
+                <w:rStyle w:val="Hyperlink"/>
+                <w:noProof/>
+                <w:lang w:val="en-US"/>
+              </w:rPr>
+              <w:t>Strings</w:t>
+            </w:r>
+            <w:r>
+              <w:rPr>
+                <w:noProof/>
+                <w:webHidden/>
+              </w:rPr>
+              <w:tab/>
+            </w:r>
+            <w:r>
+              <w:rPr>
+                <w:noProof/>
+                <w:webHidden/>
+              </w:rPr>
+              <w:fldChar w:fldCharType="begin"/>
+            </w:r>
+            <w:r>
+              <w:rPr>
+                <w:noProof/>
+                <w:webHidden/>
+              </w:rPr>
+              <w:instrText xml:space="preserve"> PAGEREF _Toc65595651 \h </w:instrText>
+            </w:r>
+            <w:r>
+              <w:rPr>
+                <w:noProof/>
+                <w:webHidden/>
+              </w:rPr>
+            </w:r>
+            <w:r>
+              <w:rPr>
+                <w:noProof/>
+                <w:webHidden/>
+              </w:rPr>
+              <w:fldChar w:fldCharType="separate"/>
+            </w:r>
+            <w:r>
+              <w:rPr>
+                <w:noProof/>
+                <w:webHidden/>
+              </w:rPr>
+              <w:t>9</w:t>
+            </w:r>
+            <w:r>
+              <w:rPr>
+                <w:noProof/>
+                <w:webHidden/>
+              </w:rPr>
+              <w:fldChar w:fldCharType="end"/>
+            </w:r>
+          </w:hyperlink>
+        </w:p>
+        <w:p>
+          <w:pPr>
+            <w:pStyle w:val="Inhopg1"/>
+            <w:tabs>
+              <w:tab w:val="right" w:leader="dot" w:pos="9062"/>
+            </w:tabs>
+            <w:rPr>
+              <w:rFonts w:eastAsiaTheme="minorEastAsia"/>
+              <w:noProof/>
+              <w:lang w:eastAsia="nl-NL"/>
+            </w:rPr>
+          </w:pPr>
+          <w:hyperlink w:anchor="_Toc65595652" w:history="1">
+            <w:r>
+              <w:rPr>
+                <w:rStyle w:val="Hyperlink"/>
+                <w:noProof/>
+                <w:lang w:val="en-US"/>
+              </w:rPr>
+              <w:t>Doing Math</w:t>
+            </w:r>
+            <w:r>
+              <w:rPr>
+                <w:noProof/>
+                <w:webHidden/>
+              </w:rPr>
+              <w:tab/>
+            </w:r>
+            <w:r>
+              <w:rPr>
+                <w:noProof/>
+                <w:webHidden/>
+              </w:rPr>
+              <w:fldChar w:fldCharType="begin"/>
+            </w:r>
+            <w:r>
+              <w:rPr>
+                <w:noProof/>
+                <w:webHidden/>
+              </w:rPr>
+              <w:instrText xml:space="preserve"> PAGEREF _Toc65595652 \h </w:instrText>
+            </w:r>
+            <w:r>
+              <w:rPr>
+                <w:noProof/>
+                <w:webHidden/>
+              </w:rPr>
+            </w:r>
+            <w:r>
+              <w:rPr>
+                <w:noProof/>
+                <w:webHidden/>
+              </w:rPr>
+              <w:fldChar w:fldCharType="separate"/>
+            </w:r>
+            <w:r>
+              <w:rPr>
+                <w:noProof/>
+                <w:webHidden/>
+              </w:rPr>
+              <w:t>10</w:t>
+            </w:r>
+            <w:r>
+              <w:rPr>
+                <w:noProof/>
+                <w:webHidden/>
+              </w:rPr>
+              <w:fldChar w:fldCharType="end"/>
+            </w:r>
+          </w:hyperlink>
+        </w:p>
+        <w:p>
+          <w:pPr>
+            <w:pStyle w:val="Inhopg1"/>
+            <w:tabs>
+              <w:tab w:val="right" w:leader="dot" w:pos="9062"/>
+            </w:tabs>
+            <w:rPr>
+              <w:rFonts w:eastAsiaTheme="minorEastAsia"/>
+              <w:noProof/>
+              <w:lang w:eastAsia="nl-NL"/>
+            </w:rPr>
+          </w:pPr>
+          <w:hyperlink w:anchor="_Toc65595653" w:history="1">
+            <w:r>
+              <w:rPr>
+                <w:rStyle w:val="Hyperlink"/>
+                <w:noProof/>
+                <w:lang w:val="en-US"/>
+              </w:rPr>
+              <w:t>If statements</w:t>
+            </w:r>
+            <w:r>
+              <w:rPr>
+                <w:noProof/>
+                <w:webHidden/>
+              </w:rPr>
+              <w:tab/>
+            </w:r>
+            <w:r>
+              <w:rPr>
+                <w:noProof/>
+                <w:webHidden/>
+              </w:rPr>
+              <w:fldChar w:fldCharType="begin"/>
+            </w:r>
+            <w:r>
+              <w:rPr>
+                <w:noProof/>
+                <w:webHidden/>
+              </w:rPr>
+              <w:instrText xml:space="preserve"> PAGEREF _Toc65595653 \h </w:instrText>
+            </w:r>
+            <w:r>
+              <w:rPr>
+                <w:noProof/>
+                <w:webHidden/>
+              </w:rPr>
+            </w:r>
+            <w:r>
+              <w:rPr>
+                <w:noProof/>
+                <w:webHidden/>
+              </w:rPr>
+              <w:fldChar w:fldCharType="separate"/>
+            </w:r>
+            <w:r>
+              <w:rPr>
+                <w:noProof/>
+                <w:webHidden/>
+              </w:rPr>
+              <w:t>10</w:t>
+            </w:r>
+            <w:r>
+              <w:rPr>
+                <w:noProof/>
+                <w:webHidden/>
+              </w:rPr>
+              <w:fldChar w:fldCharType="end"/>
+            </w:r>
+          </w:hyperlink>
+        </w:p>
+        <w:p>
+          <w:pPr>
+            <w:pStyle w:val="Inhopg2"/>
+            <w:tabs>
+              <w:tab w:val="right" w:leader="dot" w:pos="9062"/>
+            </w:tabs>
+            <w:rPr>
+              <w:rFonts w:eastAsiaTheme="minorEastAsia"/>
+              <w:noProof/>
+              <w:lang w:eastAsia="nl-NL"/>
+            </w:rPr>
+          </w:pPr>
+          <w:hyperlink w:anchor="_Toc65595654" w:history="1">
+            <w:r>
+              <w:rPr>
+                <w:rStyle w:val="Hyperlink"/>
+                <w:noProof/>
+                <w:lang w:val="en-US"/>
+              </w:rPr>
+              <w:t>Single if statement</w:t>
+            </w:r>
+            <w:r>
+              <w:rPr>
+                <w:noProof/>
+                <w:webHidden/>
+              </w:rPr>
+              <w:tab/>
+            </w:r>
+            <w:r>
+              <w:rPr>
+                <w:noProof/>
+                <w:webHidden/>
+              </w:rPr>
+              <w:fldChar w:fldCharType="begin"/>
+            </w:r>
+            <w:r>
+              <w:rPr>
+                <w:noProof/>
+                <w:webHidden/>
+              </w:rPr>
+              <w:instrText xml:space="preserve"> PAGEREF _Toc65595654 \h </w:instrText>
+            </w:r>
+            <w:r>
+              <w:rPr>
+                <w:noProof/>
+                <w:webHidden/>
+              </w:rPr>
+            </w:r>
+            <w:r>
+              <w:rPr>
+                <w:noProof/>
+                <w:webHidden/>
+              </w:rPr>
+              <w:fldChar w:fldCharType="separate"/>
+            </w:r>
+            <w:r>
+              <w:rPr>
+                <w:noProof/>
+                <w:webHidden/>
+              </w:rPr>
+              <w:t>10</w:t>
+            </w:r>
+            <w:r>
+              <w:rPr>
+                <w:noProof/>
+                <w:webHidden/>
+              </w:rPr>
+              <w:fldChar w:fldCharType="end"/>
+            </w:r>
+          </w:hyperlink>
+        </w:p>
+        <w:p>
+          <w:pPr>
+            <w:pStyle w:val="Inhopg2"/>
+            <w:tabs>
+              <w:tab w:val="right" w:leader="dot" w:pos="9062"/>
+            </w:tabs>
+            <w:rPr>
+              <w:rFonts w:eastAsiaTheme="minorEastAsia"/>
+              <w:noProof/>
+              <w:lang w:eastAsia="nl-NL"/>
+            </w:rPr>
+          </w:pPr>
+          <w:hyperlink w:anchor="_Toc65595655" w:history="1">
+            <w:r>
+              <w:rPr>
+                <w:rStyle w:val="Hyperlink"/>
+                <w:noProof/>
+                <w:lang w:val="en-US"/>
+              </w:rPr>
+              <w:t>Else</w:t>
+            </w:r>
+            <w:r>
+              <w:rPr>
+                <w:noProof/>
+                <w:webHidden/>
+              </w:rPr>
+              <w:tab/>
+            </w:r>
+            <w:r>
+              <w:rPr>
+                <w:noProof/>
+                <w:webHidden/>
+              </w:rPr>
+              <w:fldChar w:fldCharType="begin"/>
+            </w:r>
+            <w:r>
+              <w:rPr>
+                <w:noProof/>
+                <w:webHidden/>
+              </w:rPr>
+              <w:instrText xml:space="preserve"> PAGEREF _Toc65595655 \h </w:instrText>
+            </w:r>
+            <w:r>
+              <w:rPr>
+                <w:noProof/>
+                <w:webHidden/>
+              </w:rPr>
+            </w:r>
+            <w:r>
+              <w:rPr>
+                <w:noProof/>
+                <w:webHidden/>
+              </w:rPr>
+              <w:fldChar w:fldCharType="separate"/>
+            </w:r>
+            <w:r>
+              <w:rPr>
+                <w:noProof/>
+                <w:webHidden/>
+              </w:rPr>
+              <w:t>11</w:t>
+            </w:r>
+            <w:r>
+              <w:rPr>
+                <w:noProof/>
+                <w:webHidden/>
+              </w:rPr>
+              <w:fldChar w:fldCharType="end"/>
+            </w:r>
+          </w:hyperlink>
+        </w:p>
+        <w:p>
+          <w:pPr>
+            <w:pStyle w:val="Inhopg2"/>
+            <w:tabs>
+              <w:tab w:val="right" w:leader="dot" w:pos="9062"/>
+            </w:tabs>
+            <w:rPr>
+              <w:rFonts w:eastAsiaTheme="minorEastAsia"/>
+              <w:noProof/>
+              <w:lang w:eastAsia="nl-NL"/>
+            </w:rPr>
+          </w:pPr>
+          <w:hyperlink w:anchor="_Toc65595656" w:history="1">
+            <w:r>
+              <w:rPr>
+                <w:rStyle w:val="Hyperlink"/>
+                <w:noProof/>
+                <w:lang w:val="en-US"/>
+              </w:rPr>
+              <w:t>Else if</w:t>
+            </w:r>
+            <w:r>
+              <w:rPr>
+                <w:noProof/>
+                <w:webHidden/>
+              </w:rPr>
+              <w:tab/>
+            </w:r>
+            <w:r>
+              <w:rPr>
+                <w:noProof/>
+                <w:webHidden/>
+              </w:rPr>
+              <w:fldChar w:fldCharType="begin"/>
+            </w:r>
+            <w:r>
+              <w:rPr>
+                <w:noProof/>
+                <w:webHidden/>
+              </w:rPr>
+              <w:instrText xml:space="preserve"> PAGEREF _Toc65595656 \h </w:instrText>
+            </w:r>
+            <w:r>
+              <w:rPr>
+                <w:noProof/>
+                <w:webHidden/>
+              </w:rPr>
+            </w:r>
+            <w:r>
+              <w:rPr>
+                <w:noProof/>
+                <w:webHidden/>
+              </w:rPr>
+              <w:fldChar w:fldCharType="separate"/>
+            </w:r>
+            <w:r>
+              <w:rPr>
+                <w:noProof/>
+                <w:webHidden/>
+              </w:rPr>
+              <w:t>12</w:t>
+            </w:r>
+            <w:r>
+              <w:rPr>
+                <w:noProof/>
+                <w:webHidden/>
+              </w:rPr>
+              <w:fldChar w:fldCharType="end"/>
+            </w:r>
+          </w:hyperlink>
+        </w:p>
+        <w:p>
+          <w:pPr>
+            <w:pStyle w:val="Inhopg1"/>
+            <w:tabs>
+              <w:tab w:val="right" w:leader="dot" w:pos="9062"/>
+            </w:tabs>
+            <w:rPr>
+              <w:rFonts w:eastAsiaTheme="minorEastAsia"/>
+              <w:noProof/>
+              <w:lang w:eastAsia="nl-NL"/>
+            </w:rPr>
+          </w:pPr>
+          <w:hyperlink w:anchor="_Toc65595657" w:history="1">
+            <w:r>
+              <w:rPr>
+                <w:rStyle w:val="Hyperlink"/>
+                <w:noProof/>
+                <w:lang w:val="en-US"/>
+              </w:rPr>
+              <w:t>Switch</w:t>
+            </w:r>
+            <w:r>
+              <w:rPr>
+                <w:noProof/>
+                <w:webHidden/>
+              </w:rPr>
+              <w:tab/>
+            </w:r>
+            <w:r>
+              <w:rPr>
+                <w:noProof/>
+                <w:webHidden/>
+              </w:rPr>
+              <w:fldChar w:fldCharType="begin"/>
+            </w:r>
+            <w:r>
+              <w:rPr>
+                <w:noProof/>
+                <w:webHidden/>
+              </w:rPr>
+              <w:instrText xml:space="preserve"> PAGEREF _Toc65595657 \h </w:instrText>
+            </w:r>
+            <w:r>
+              <w:rPr>
+                <w:noProof/>
+                <w:webHidden/>
+              </w:rPr>
+            </w:r>
+            <w:r>
+              <w:rPr>
+                <w:noProof/>
+                <w:webHidden/>
+              </w:rPr>
+              <w:fldChar w:fldCharType="separate"/>
+            </w:r>
+            <w:r>
+              <w:rPr>
+                <w:noProof/>
+                <w:webHidden/>
+              </w:rPr>
+              <w:t>13</w:t>
+            </w:r>
+            <w:r>
+              <w:rPr>
+                <w:noProof/>
+                <w:webHidden/>
+              </w:rPr>
+              <w:fldChar w:fldCharType="end"/>
+            </w:r>
+          </w:hyperlink>
+        </w:p>
+        <w:p>
+          <w:pPr>
+            <w:pStyle w:val="Inhopg1"/>
+            <w:tabs>
+              <w:tab w:val="right" w:leader="dot" w:pos="9062"/>
+            </w:tabs>
+            <w:rPr>
+              <w:rFonts w:eastAsiaTheme="minorEastAsia"/>
+              <w:noProof/>
+              <w:lang w:eastAsia="nl-NL"/>
+            </w:rPr>
+          </w:pPr>
+          <w:hyperlink w:anchor="_Toc65595658" w:history="1">
+            <w:r>
+              <w:rPr>
+                <w:rStyle w:val="Hyperlink"/>
+                <w:noProof/>
+                <w:lang w:val="en-US"/>
+              </w:rPr>
+              <w:t>While</w:t>
+            </w:r>
+            <w:r>
+              <w:rPr>
+                <w:noProof/>
+                <w:webHidden/>
+              </w:rPr>
+              <w:tab/>
+            </w:r>
+            <w:r>
+              <w:rPr>
+                <w:noProof/>
+                <w:webHidden/>
+              </w:rPr>
+              <w:fldChar w:fldCharType="begin"/>
+            </w:r>
+            <w:r>
+              <w:rPr>
+                <w:noProof/>
+                <w:webHidden/>
+              </w:rPr>
+              <w:instrText xml:space="preserve"> PAGEREF _Toc65595658 \h </w:instrText>
+            </w:r>
+            <w:r>
+              <w:rPr>
+                <w:noProof/>
+                <w:webHidden/>
+              </w:rPr>
+            </w:r>
+            <w:r>
+              <w:rPr>
+                <w:noProof/>
+                <w:webHidden/>
+              </w:rPr>
+              <w:fldChar w:fldCharType="separate"/>
+            </w:r>
+            <w:r>
+              <w:rPr>
+                <w:noProof/>
+                <w:webHidden/>
+              </w:rPr>
+              <w:t>14</w:t>
+            </w:r>
+            <w:r>
+              <w:rPr>
+                <w:noProof/>
+                <w:webHidden/>
+              </w:rPr>
+              <w:fldChar w:fldCharType="end"/>
+            </w:r>
+          </w:hyperlink>
+        </w:p>
+        <w:p>
+          <w:pPr>
+            <w:pStyle w:val="Inhopg1"/>
+            <w:tabs>
+              <w:tab w:val="right" w:leader="dot" w:pos="9062"/>
+            </w:tabs>
+            <w:rPr>
+              <w:rFonts w:eastAsiaTheme="minorEastAsia"/>
+              <w:noProof/>
+              <w:lang w:eastAsia="nl-NL"/>
+            </w:rPr>
+          </w:pPr>
+          <w:hyperlink w:anchor="_Toc65595659" w:history="1">
+            <w:r>
+              <w:rPr>
+                <w:rStyle w:val="Hyperlink"/>
+                <w:noProof/>
+                <w:lang w:val="en-US"/>
+              </w:rPr>
+              <w:t>For</w:t>
+            </w:r>
+            <w:r>
+              <w:rPr>
+                <w:noProof/>
+                <w:webHidden/>
+              </w:rPr>
+              <w:tab/>
+            </w:r>
+            <w:r>
+              <w:rPr>
+                <w:noProof/>
+                <w:webHidden/>
+              </w:rPr>
+              <w:fldChar w:fldCharType="begin"/>
+            </w:r>
+            <w:r>
+              <w:rPr>
+                <w:noProof/>
+                <w:webHidden/>
+              </w:rPr>
+              <w:instrText xml:space="preserve"> PAGEREF _Toc65595659 \h </w:instrText>
+            </w:r>
+            <w:r>
+              <w:rPr>
+                <w:noProof/>
+                <w:webHidden/>
+              </w:rPr>
+            </w:r>
+            <w:r>
+              <w:rPr>
+                <w:noProof/>
+                <w:webHidden/>
+              </w:rPr>
+              <w:fldChar w:fldCharType="separate"/>
+            </w:r>
+            <w:r>
+              <w:rPr>
+                <w:noProof/>
+                <w:webHidden/>
+              </w:rPr>
+              <w:t>15</w:t>
+            </w:r>
+            <w:r>
+              <w:rPr>
+                <w:noProof/>
+                <w:webHidden/>
+              </w:rPr>
+              <w:fldChar w:fldCharType="end"/>
+            </w:r>
+          </w:hyperlink>
+        </w:p>
+        <w:p>
+          <w:pPr>
+            <w:pStyle w:val="Inhopg1"/>
+            <w:tabs>
+              <w:tab w:val="right" w:leader="dot" w:pos="9062"/>
+            </w:tabs>
+            <w:rPr>
+              <w:rFonts w:eastAsiaTheme="minorEastAsia"/>
+              <w:noProof/>
+              <w:lang w:eastAsia="nl-NL"/>
+            </w:rPr>
+          </w:pPr>
+          <w:hyperlink w:anchor="_Toc65595660" w:history="1">
+            <w:r>
+              <w:rPr>
+                <w:rStyle w:val="Hyperlink"/>
+                <w:noProof/>
+                <w:lang w:val="en-US"/>
+              </w:rPr>
+              <w:t>Nested loops</w:t>
+            </w:r>
+            <w:r>
+              <w:rPr>
+                <w:noProof/>
+                <w:webHidden/>
+              </w:rPr>
+              <w:tab/>
+            </w:r>
+            <w:r>
+              <w:rPr>
+                <w:noProof/>
+                <w:webHidden/>
+              </w:rPr>
+              <w:fldChar w:fldCharType="begin"/>
+            </w:r>
+            <w:r>
+              <w:rPr>
+                <w:noProof/>
+                <w:webHidden/>
+              </w:rPr>
+              <w:instrText xml:space="preserve"> PAGEREF _Toc65595660 \h </w:instrText>
+            </w:r>
+            <w:r>
+              <w:rPr>
+                <w:noProof/>
+                <w:webHidden/>
+              </w:rPr>
+            </w:r>
+            <w:r>
+              <w:rPr>
+                <w:noProof/>
+                <w:webHidden/>
+              </w:rPr>
+              <w:fldChar w:fldCharType="separate"/>
+            </w:r>
+            <w:r>
+              <w:rPr>
+                <w:noProof/>
+                <w:webHidden/>
+              </w:rPr>
+              <w:t>16</w:t>
+            </w:r>
+            <w:r>
+              <w:rPr>
+                <w:noProof/>
+                <w:webHidden/>
+              </w:rPr>
+              <w:fldChar w:fldCharType="end"/>
+            </w:r>
+          </w:hyperlink>
+        </w:p>
+        <w:p>
+          <w:pPr>
+            <w:pStyle w:val="Inhopg1"/>
+            <w:tabs>
+              <w:tab w:val="right" w:leader="dot" w:pos="9062"/>
+            </w:tabs>
+            <w:rPr>
+              <w:rFonts w:eastAsiaTheme="minorEastAsia"/>
+              <w:noProof/>
+              <w:lang w:eastAsia="nl-NL"/>
+            </w:rPr>
+          </w:pPr>
+          <w:hyperlink w:anchor="_Toc65595661" w:history="1">
+            <w:r>
+              <w:rPr>
+                <w:rStyle w:val="Hyperlink"/>
+                <w:noProof/>
+                <w:lang w:val="en-US"/>
+              </w:rPr>
+              <w:t>Functions</w:t>
+            </w:r>
+            <w:r>
+              <w:rPr>
+                <w:noProof/>
+                <w:webHidden/>
+              </w:rPr>
+              <w:tab/>
+            </w:r>
+            <w:r>
+              <w:rPr>
+                <w:noProof/>
+                <w:webHidden/>
+              </w:rPr>
+              <w:fldChar w:fldCharType="begin"/>
+            </w:r>
+            <w:r>
+              <w:rPr>
+                <w:noProof/>
+                <w:webHidden/>
+              </w:rPr>
+              <w:instrText xml:space="preserve"> PAGEREF _Toc65595661 \h </w:instrText>
+            </w:r>
+            <w:r>
+              <w:rPr>
+                <w:noProof/>
+                <w:webHidden/>
+              </w:rPr>
+            </w:r>
+            <w:r>
+              <w:rPr>
+                <w:noProof/>
+                <w:webHidden/>
+              </w:rPr>
+              <w:fldChar w:fldCharType="separate"/>
+            </w:r>
+            <w:r>
+              <w:rPr>
+                <w:noProof/>
+                <w:webHidden/>
+              </w:rPr>
+              <w:t>17</w:t>
+            </w:r>
+            <w:r>
+              <w:rPr>
+                <w:noProof/>
+                <w:webHidden/>
+              </w:rPr>
+              <w:fldChar w:fldCharType="end"/>
+            </w:r>
+          </w:hyperlink>
+        </w:p>
+        <w:p>
+          <w:pPr>
+            <w:pStyle w:val="Inhopg2"/>
+            <w:tabs>
+              <w:tab w:val="right" w:leader="dot" w:pos="9062"/>
+            </w:tabs>
+            <w:rPr>
+              <w:rFonts w:eastAsiaTheme="minorEastAsia"/>
+              <w:noProof/>
+              <w:lang w:eastAsia="nl-NL"/>
+            </w:rPr>
+          </w:pPr>
+          <w:hyperlink w:anchor="_Toc65595662" w:history="1">
+            <w:r>
+              <w:rPr>
+                <w:rStyle w:val="Hyperlink"/>
+                <w:noProof/>
+                <w:lang w:val="en-US"/>
+              </w:rPr>
+              <w:t>Normal functions</w:t>
+            </w:r>
+            <w:r>
+              <w:rPr>
+                <w:noProof/>
+                <w:webHidden/>
+              </w:rPr>
+              <w:tab/>
+            </w:r>
+            <w:r>
+              <w:rPr>
+                <w:noProof/>
+                <w:webHidden/>
+              </w:rPr>
+              <w:fldChar w:fldCharType="begin"/>
+            </w:r>
+            <w:r>
+              <w:rPr>
+                <w:noProof/>
+                <w:webHidden/>
+              </w:rPr>
+              <w:instrText xml:space="preserve"> PAGEREF _Toc65595662 \h </w:instrText>
+            </w:r>
+            <w:r>
+              <w:rPr>
+                <w:noProof/>
+                <w:webHidden/>
+              </w:rPr>
+            </w:r>
+            <w:r>
+              <w:rPr>
+                <w:noProof/>
+                <w:webHidden/>
+              </w:rPr>
+              <w:fldChar w:fldCharType="separate"/>
+            </w:r>
+            <w:r>
+              <w:rPr>
+                <w:noProof/>
+                <w:webHidden/>
+              </w:rPr>
+              <w:t>17</w:t>
+            </w:r>
+            <w:r>
+              <w:rPr>
+                <w:noProof/>
+                <w:webHidden/>
+              </w:rPr>
+              <w:fldChar w:fldCharType="end"/>
+            </w:r>
+          </w:hyperlink>
+        </w:p>
+        <w:p>
+          <w:pPr>
+            <w:pStyle w:val="Inhopg2"/>
+            <w:tabs>
+              <w:tab w:val="right" w:leader="dot" w:pos="9062"/>
+            </w:tabs>
+            <w:rPr>
+              <w:rFonts w:eastAsiaTheme="minorEastAsia"/>
+              <w:noProof/>
+              <w:lang w:eastAsia="nl-NL"/>
+            </w:rPr>
+          </w:pPr>
+          <w:hyperlink w:anchor="_Toc65595663" w:history="1">
+            <w:r>
+              <w:rPr>
+                <w:rStyle w:val="Hyperlink"/>
+                <w:noProof/>
+                <w:lang w:val="en-US"/>
+              </w:rPr>
+              <w:t>Passing values to functions</w:t>
+            </w:r>
+            <w:r>
+              <w:rPr>
+                <w:noProof/>
+                <w:webHidden/>
+              </w:rPr>
+              <w:tab/>
+            </w:r>
+            <w:r>
+              <w:rPr>
+                <w:noProof/>
+                <w:webHidden/>
+              </w:rPr>
+              <w:fldChar w:fldCharType="begin"/>
+            </w:r>
+            <w:r>
+              <w:rPr>
+                <w:noProof/>
+                <w:webHidden/>
+              </w:rPr>
+              <w:instrText xml:space="preserve"> PAGEREF _Toc65595663 \h </w:instrText>
+            </w:r>
+            <w:r>
+              <w:rPr>
+                <w:noProof/>
+                <w:webHidden/>
+              </w:rPr>
+            </w:r>
+            <w:r>
+              <w:rPr>
+                <w:noProof/>
+                <w:webHidden/>
+              </w:rPr>
+              <w:fldChar w:fldCharType="separate"/>
+            </w:r>
+            <w:r>
+              <w:rPr>
+                <w:noProof/>
+                <w:webHidden/>
+              </w:rPr>
+              <w:t>18</w:t>
+            </w:r>
+            <w:r>
+              <w:rPr>
+                <w:noProof/>
+                <w:webHidden/>
+              </w:rPr>
+              <w:fldChar w:fldCharType="end"/>
+            </w:r>
+          </w:hyperlink>
+        </w:p>
+        <w:p>
+          <w:pPr>
+            <w:pStyle w:val="Inhopg2"/>
+            <w:tabs>
+              <w:tab w:val="right" w:leader="dot" w:pos="9062"/>
+            </w:tabs>
+            <w:rPr>
+              <w:rFonts w:eastAsiaTheme="minorEastAsia"/>
+              <w:noProof/>
+              <w:lang w:eastAsia="nl-NL"/>
+            </w:rPr>
+          </w:pPr>
+          <w:hyperlink w:anchor="_Toc65595664" w:history="1">
+            <w:r>
+              <w:rPr>
+                <w:rStyle w:val="Hyperlink"/>
+                <w:noProof/>
+                <w:lang w:val="en-US"/>
+              </w:rPr>
+              <w:t>Returning a value</w:t>
+            </w:r>
+            <w:r>
+              <w:rPr>
+                <w:noProof/>
+                <w:webHidden/>
+              </w:rPr>
+              <w:tab/>
+            </w:r>
+            <w:r>
+              <w:rPr>
+                <w:noProof/>
+                <w:webHidden/>
+              </w:rPr>
+              <w:fldChar w:fldCharType="begin"/>
+            </w:r>
+            <w:r>
+              <w:rPr>
+                <w:noProof/>
+                <w:webHidden/>
+              </w:rPr>
+              <w:instrText xml:space="preserve"> PAGEREF _Toc65595664 \h </w:instrText>
+            </w:r>
+            <w:r>
+              <w:rPr>
+                <w:noProof/>
+                <w:webHidden/>
+              </w:rPr>
+            </w:r>
+            <w:r>
+              <w:rPr>
+                <w:noProof/>
+                <w:webHidden/>
+              </w:rPr>
+              <w:fldChar w:fldCharType="separate"/>
+            </w:r>
+            <w:r>
+              <w:rPr>
+                <w:noProof/>
+                <w:webHidden/>
+              </w:rPr>
+              <w:t>19</w:t>
+            </w:r>
+            <w:r>
+              <w:rPr>
+                <w:noProof/>
+                <w:webHidden/>
+              </w:rPr>
+              <w:fldChar w:fldCharType="end"/>
+            </w:r>
+          </w:hyperlink>
+        </w:p>
+        <w:p>
+          <w:pPr>
+            <w:pStyle w:val="Inhopg1"/>
+            <w:tabs>
+              <w:tab w:val="right" w:leader="dot" w:pos="9062"/>
+            </w:tabs>
+            <w:rPr>
+              <w:rFonts w:eastAsiaTheme="minorEastAsia"/>
+              <w:noProof/>
+              <w:lang w:eastAsia="nl-NL"/>
+            </w:rPr>
+          </w:pPr>
+          <w:hyperlink w:anchor="_Toc65595665" w:history="1">
+            <w:r>
+              <w:rPr>
+                <w:rStyle w:val="Hyperlink"/>
+                <w:noProof/>
+                <w:lang w:val="en-US"/>
+              </w:rPr>
+              <w:t>Manipulating characters</w:t>
+            </w:r>
+            <w:r>
+              <w:rPr>
+                <w:noProof/>
+                <w:webHidden/>
+              </w:rPr>
+              <w:tab/>
+            </w:r>
+            <w:r>
+              <w:rPr>
+                <w:noProof/>
+                <w:webHidden/>
+              </w:rPr>
+              <w:fldChar w:fldCharType="begin"/>
+            </w:r>
+            <w:r>
+              <w:rPr>
+                <w:noProof/>
+                <w:webHidden/>
+              </w:rPr>
+              <w:instrText xml:space="preserve"> PAGEREF _Toc65595665 \h </w:instrText>
+            </w:r>
+            <w:r>
+              <w:rPr>
+                <w:noProof/>
+                <w:webHidden/>
+              </w:rPr>
+            </w:r>
+            <w:r>
+              <w:rPr>
+                <w:noProof/>
+                <w:webHidden/>
+              </w:rPr>
+              <w:fldChar w:fldCharType="separate"/>
+            </w:r>
+            <w:r>
+              <w:rPr>
+                <w:noProof/>
+                <w:webHidden/>
+              </w:rPr>
+              <w:t>20</w:t>
+            </w:r>
+            <w:r>
+              <w:rPr>
+                <w:noProof/>
+                <w:webHidden/>
+              </w:rPr>
+              <w:fldChar w:fldCharType="end"/>
+            </w:r>
+          </w:hyperlink>
+        </w:p>
+        <w:p>
+          <w:pPr>
+            <w:pStyle w:val="Inhopg1"/>
+            <w:tabs>
+              <w:tab w:val="right" w:leader="dot" w:pos="9062"/>
+            </w:tabs>
+            <w:rPr>
+              <w:rFonts w:eastAsiaTheme="minorEastAsia"/>
+              <w:noProof/>
+              <w:lang w:eastAsia="nl-NL"/>
+            </w:rPr>
+          </w:pPr>
+          <w:hyperlink w:anchor="_Toc65595666" w:history="1">
+            <w:r>
+              <w:rPr>
+                <w:rStyle w:val="Hyperlink"/>
+                <w:noProof/>
+                <w:lang w:val="en-US"/>
+              </w:rPr>
+              <w:t>Manipulating strings</w:t>
+            </w:r>
+            <w:r>
+              <w:rPr>
+                <w:noProof/>
+                <w:webHidden/>
+              </w:rPr>
+              <w:tab/>
+            </w:r>
+            <w:r>
+              <w:rPr>
+                <w:noProof/>
+                <w:webHidden/>
+              </w:rPr>
+              <w:fldChar w:fldCharType="begin"/>
+            </w:r>
+            <w:r>
+              <w:rPr>
+                <w:noProof/>
+                <w:webHidden/>
+              </w:rPr>
+              <w:instrText xml:space="preserve"> PAGEREF _Toc65595666 \h </w:instrText>
+            </w:r>
+            <w:r>
+              <w:rPr>
+                <w:noProof/>
+                <w:webHidden/>
+              </w:rPr>
+            </w:r>
+            <w:r>
+              <w:rPr>
+                <w:noProof/>
+                <w:webHidden/>
+              </w:rPr>
+              <w:fldChar w:fldCharType="separate"/>
+            </w:r>
+            <w:r>
+              <w:rPr>
+                <w:noProof/>
+                <w:webHidden/>
+              </w:rPr>
+              <w:t>21</w:t>
+            </w:r>
+            <w:r>
+              <w:rPr>
+                <w:noProof/>
+                <w:webHidden/>
+              </w:rPr>
+              <w:fldChar w:fldCharType="end"/>
+            </w:r>
+          </w:hyperlink>
+        </w:p>
+        <w:p>
+          <w:pPr>
+            <w:pStyle w:val="Inhopg1"/>
+            <w:tabs>
+              <w:tab w:val="right" w:leader="dot" w:pos="9062"/>
+            </w:tabs>
+            <w:rPr>
+              <w:rFonts w:eastAsiaTheme="minorEastAsia"/>
+              <w:noProof/>
+              <w:lang w:eastAsia="nl-NL"/>
+            </w:rPr>
+          </w:pPr>
+          <w:hyperlink w:anchor="_Toc65595667" w:history="1">
+            <w:r>
+              <w:rPr>
+                <w:rStyle w:val="Hyperlink"/>
+                <w:noProof/>
+                <w:lang w:val="en-US"/>
+              </w:rPr>
+              <w:t>Constants</w:t>
+            </w:r>
+            <w:r>
+              <w:rPr>
+                <w:noProof/>
+                <w:webHidden/>
+              </w:rPr>
+              <w:tab/>
+            </w:r>
+            <w:r>
+              <w:rPr>
+                <w:noProof/>
+                <w:webHidden/>
+              </w:rPr>
+              <w:fldChar w:fldCharType="begin"/>
+            </w:r>
+            <w:r>
+              <w:rPr>
+                <w:noProof/>
+                <w:webHidden/>
+              </w:rPr>
+              <w:instrText xml:space="preserve"> PAGEREF _Toc65595667 \h </w:instrText>
+            </w:r>
+            <w:r>
+              <w:rPr>
+                <w:noProof/>
+                <w:webHidden/>
+              </w:rPr>
+            </w:r>
+            <w:r>
+              <w:rPr>
+                <w:noProof/>
+                <w:webHidden/>
+              </w:rPr>
+              <w:fldChar w:fldCharType="separate"/>
+            </w:r>
+            <w:r>
+              <w:rPr>
+                <w:noProof/>
+                <w:webHidden/>
+              </w:rPr>
+              <w:t>21</w:t>
+            </w:r>
+            <w:r>
+              <w:rPr>
+                <w:noProof/>
+                <w:webHidden/>
+              </w:rPr>
+              <w:fldChar w:fldCharType="end"/>
+            </w:r>
+          </w:hyperlink>
+        </w:p>
+        <w:p>
+          <w:pPr>
+            <w:pStyle w:val="Inhopg1"/>
+            <w:tabs>
+              <w:tab w:val="right" w:leader="dot" w:pos="9062"/>
+            </w:tabs>
+            <w:rPr>
+              <w:rFonts w:eastAsiaTheme="minorEastAsia"/>
+              <w:noProof/>
+              <w:lang w:eastAsia="nl-NL"/>
+            </w:rPr>
+          </w:pPr>
+          <w:hyperlink w:anchor="_Toc65595668" w:history="1">
+            <w:r>
+              <w:rPr>
+                <w:rStyle w:val="Hyperlink"/>
+                <w:noProof/>
+                <w:lang w:val="en-US"/>
+              </w:rPr>
+              <w:t>Arrays</w:t>
+            </w:r>
+            <w:r>
+              <w:rPr>
+                <w:noProof/>
+                <w:webHidden/>
+              </w:rPr>
+              <w:tab/>
+            </w:r>
+            <w:r>
+              <w:rPr>
+                <w:noProof/>
+                <w:webHidden/>
+              </w:rPr>
+              <w:fldChar w:fldCharType="begin"/>
+            </w:r>
+            <w:r>
+              <w:rPr>
+                <w:noProof/>
+                <w:webHidden/>
+              </w:rPr>
+              <w:instrText xml:space="preserve"> PAGEREF _Toc65595668 \h </w:instrText>
+            </w:r>
+            <w:r>
+              <w:rPr>
+                <w:noProof/>
+                <w:webHidden/>
+              </w:rPr>
+            </w:r>
+            <w:r>
+              <w:rPr>
+                <w:noProof/>
+                <w:webHidden/>
+              </w:rPr>
+              <w:fldChar w:fldCharType="separate"/>
+            </w:r>
+            <w:r>
+              <w:rPr>
+                <w:noProof/>
+                <w:webHidden/>
+              </w:rPr>
+              <w:t>22</w:t>
+            </w:r>
+            <w:r>
+              <w:rPr>
+                <w:noProof/>
+                <w:webHidden/>
+              </w:rPr>
+              <w:fldChar w:fldCharType="end"/>
+            </w:r>
+          </w:hyperlink>
+        </w:p>
+        <w:p>
+          <w:pPr>
+            <w:pStyle w:val="Inhopg2"/>
+            <w:tabs>
+              <w:tab w:val="right" w:leader="dot" w:pos="9062"/>
+            </w:tabs>
+            <w:rPr>
+              <w:rFonts w:eastAsiaTheme="minorEastAsia"/>
+              <w:noProof/>
+              <w:lang w:eastAsia="nl-NL"/>
+            </w:rPr>
+          </w:pPr>
+          <w:hyperlink w:anchor="_Toc65595669" w:history="1">
+            <w:r>
+              <w:rPr>
+                <w:rStyle w:val="Hyperlink"/>
+                <w:noProof/>
+                <w:lang w:val="en-US"/>
+              </w:rPr>
+              <w:t>Normal arrays</w:t>
+            </w:r>
+            <w:r>
+              <w:rPr>
+                <w:noProof/>
+                <w:webHidden/>
+              </w:rPr>
+              <w:tab/>
+            </w:r>
+            <w:r>
+              <w:rPr>
+                <w:noProof/>
+                <w:webHidden/>
+              </w:rPr>
+              <w:fldChar w:fldCharType="begin"/>
+            </w:r>
+            <w:r>
+              <w:rPr>
+                <w:noProof/>
+                <w:webHidden/>
+              </w:rPr>
+              <w:instrText xml:space="preserve"> PAGEREF _Toc65595669 \h </w:instrText>
+            </w:r>
+            <w:r>
+              <w:rPr>
+                <w:noProof/>
+                <w:webHidden/>
+              </w:rPr>
+            </w:r>
+            <w:r>
+              <w:rPr>
+                <w:noProof/>
+                <w:webHidden/>
+              </w:rPr>
+              <w:fldChar w:fldCharType="separate"/>
+            </w:r>
+            <w:r>
+              <w:rPr>
+                <w:noProof/>
+                <w:webHidden/>
+              </w:rPr>
+              <w:t>22</w:t>
+            </w:r>
+            <w:r>
+              <w:rPr>
+                <w:noProof/>
+                <w:webHidden/>
+              </w:rPr>
+              <w:fldChar w:fldCharType="end"/>
+            </w:r>
+          </w:hyperlink>
+        </w:p>
+        <w:p>
+          <w:pPr>
+            <w:pStyle w:val="Inhopg2"/>
+            <w:tabs>
+              <w:tab w:val="right" w:leader="dot" w:pos="9062"/>
+            </w:tabs>
+            <w:rPr>
+              <w:rFonts w:eastAsiaTheme="minorEastAsia"/>
+              <w:noProof/>
+              <w:lang w:eastAsia="nl-NL"/>
+            </w:rPr>
+          </w:pPr>
+          <w:hyperlink w:anchor="_Toc65595670" w:history="1">
+            <w:r>
+              <w:rPr>
+                <w:rStyle w:val="Hyperlink"/>
+                <w:noProof/>
+                <w:lang w:val="en-US"/>
+              </w:rPr>
+              <w:t>Multidimensional arrays</w:t>
+            </w:r>
+            <w:r>
+              <w:rPr>
+                <w:noProof/>
+                <w:webHidden/>
+              </w:rPr>
+              <w:tab/>
+            </w:r>
+            <w:r>
+              <w:rPr>
+                <w:noProof/>
+                <w:webHidden/>
+              </w:rPr>
+              <w:fldChar w:fldCharType="begin"/>
+            </w:r>
+            <w:r>
+              <w:rPr>
+                <w:noProof/>
+                <w:webHidden/>
+              </w:rPr>
+              <w:instrText xml:space="preserve"> PAGEREF _Toc65595670 \h </w:instrText>
+            </w:r>
+            <w:r>
+              <w:rPr>
+                <w:noProof/>
+                <w:webHidden/>
+              </w:rPr>
+            </w:r>
+            <w:r>
+              <w:rPr>
+                <w:noProof/>
+                <w:webHidden/>
+              </w:rPr>
+              <w:fldChar w:fldCharType="separate"/>
+            </w:r>
+            <w:r>
+              <w:rPr>
+                <w:noProof/>
+                <w:webHidden/>
+              </w:rPr>
+              <w:t>23</w:t>
+            </w:r>
+            <w:r>
+              <w:rPr>
+                <w:noProof/>
+                <w:webHidden/>
+              </w:rPr>
+              <w:fldChar w:fldCharType="end"/>
+            </w:r>
+          </w:hyperlink>
+        </w:p>
+        <w:p>
+          <w:pPr>
+            <w:pStyle w:val="Inhopg1"/>
+            <w:tabs>
+              <w:tab w:val="right" w:leader="dot" w:pos="9062"/>
+            </w:tabs>
+            <w:rPr>
+              <w:rFonts w:eastAsiaTheme="minorEastAsia"/>
+              <w:noProof/>
+              <w:lang w:eastAsia="nl-NL"/>
+            </w:rPr>
+          </w:pPr>
+          <w:hyperlink w:anchor="_Toc65595671" w:history="1">
+            <w:r>
+              <w:rPr>
+                <w:rStyle w:val="Hyperlink"/>
+                <w:noProof/>
+                <w:lang w:val="en-US"/>
+              </w:rPr>
+              <w:t>Structures</w:t>
+            </w:r>
+            <w:r>
+              <w:rPr>
+                <w:noProof/>
+                <w:webHidden/>
+              </w:rPr>
+              <w:tab/>
+            </w:r>
+            <w:r>
+              <w:rPr>
+                <w:noProof/>
+                <w:webHidden/>
+              </w:rPr>
+              <w:fldChar w:fldCharType="begin"/>
+            </w:r>
+            <w:r>
+              <w:rPr>
+                <w:noProof/>
+                <w:webHidden/>
+              </w:rPr>
+              <w:instrText xml:space="preserve"> PAGEREF _Toc65595671 \h </w:instrText>
+            </w:r>
+            <w:r>
+              <w:rPr>
+                <w:noProof/>
+                <w:webHidden/>
+              </w:rPr>
+            </w:r>
+            <w:r>
+              <w:rPr>
+                <w:noProof/>
+                <w:webHidden/>
+              </w:rPr>
+              <w:fldChar w:fldCharType="separate"/>
+            </w:r>
+            <w:r>
+              <w:rPr>
+                <w:noProof/>
+                <w:webHidden/>
+              </w:rPr>
+              <w:t>24</w:t>
+            </w:r>
+            <w:r>
+              <w:rPr>
+                <w:noProof/>
+                <w:webHidden/>
+              </w:rPr>
+              <w:fldChar w:fldCharType="end"/>
+            </w:r>
+          </w:hyperlink>
+        </w:p>
+        <w:p>
+          <w:pPr>
+            <w:pStyle w:val="Inhopg1"/>
+            <w:tabs>
+              <w:tab w:val="right" w:leader="dot" w:pos="9062"/>
+            </w:tabs>
+            <w:rPr>
+              <w:rFonts w:eastAsiaTheme="minorEastAsia"/>
+              <w:noProof/>
+              <w:lang w:eastAsia="nl-NL"/>
+            </w:rPr>
+          </w:pPr>
+          <w:hyperlink w:anchor="_Toc65595672" w:history="1">
+            <w:r>
+              <w:rPr>
+                <w:rStyle w:val="Hyperlink"/>
+                <w:noProof/>
+                <w:lang w:val="en-US"/>
+              </w:rPr>
+              <w:t>Exploring variables</w:t>
+            </w:r>
+            <w:r>
+              <w:rPr>
+                <w:noProof/>
+                <w:webHidden/>
+              </w:rPr>
+              <w:tab/>
+            </w:r>
+            <w:r>
+              <w:rPr>
+                <w:noProof/>
+                <w:webHidden/>
+              </w:rPr>
+              <w:fldChar w:fldCharType="begin"/>
+            </w:r>
+            <w:r>
+              <w:rPr>
+                <w:noProof/>
+                <w:webHidden/>
+              </w:rPr>
+              <w:instrText xml:space="preserve"> PAGEREF _Toc65595672 \h </w:instrText>
+            </w:r>
+            <w:r>
+              <w:rPr>
+                <w:noProof/>
+                <w:webHidden/>
+              </w:rPr>
+            </w:r>
+            <w:r>
+              <w:rPr>
+                <w:noProof/>
+                <w:webHidden/>
+              </w:rPr>
+              <w:fldChar w:fldCharType="separate"/>
+            </w:r>
+            <w:r>
+              <w:rPr>
+                <w:noProof/>
+                <w:webHidden/>
+              </w:rPr>
+              <w:t>24</w:t>
+            </w:r>
+            <w:r>
+              <w:rPr>
+                <w:noProof/>
+                <w:webHidden/>
+              </w:rPr>
+              <w:fldChar w:fldCharType="end"/>
+            </w:r>
+          </w:hyperlink>
+        </w:p>
+        <w:p>
+          <w:pPr>
+            <w:pStyle w:val="Inhopg1"/>
+            <w:tabs>
+              <w:tab w:val="right" w:leader="dot" w:pos="9062"/>
+            </w:tabs>
+            <w:rPr>
+              <w:rFonts w:eastAsiaTheme="minorEastAsia"/>
+              <w:noProof/>
+              <w:lang w:eastAsia="nl-NL"/>
+            </w:rPr>
+          </w:pPr>
+          <w:hyperlink w:anchor="_Toc65595673" w:history="1">
+            <w:r>
+              <w:rPr>
+                <w:rStyle w:val="Hyperlink"/>
+                <w:noProof/>
+                <w:lang w:val="en-US"/>
+              </w:rPr>
+              <w:t>Pointers</w:t>
+            </w:r>
+            <w:r>
+              <w:rPr>
+                <w:noProof/>
+                <w:webHidden/>
+              </w:rPr>
+              <w:tab/>
+            </w:r>
+            <w:r>
+              <w:rPr>
+                <w:noProof/>
+                <w:webHidden/>
+              </w:rPr>
+              <w:fldChar w:fldCharType="begin"/>
+            </w:r>
+            <w:r>
+              <w:rPr>
+                <w:noProof/>
+                <w:webHidden/>
+              </w:rPr>
+              <w:instrText xml:space="preserve"> PAGEREF _Toc65595673 \h </w:instrText>
+            </w:r>
+            <w:r>
+              <w:rPr>
+                <w:noProof/>
+                <w:webHidden/>
+              </w:rPr>
+            </w:r>
+            <w:r>
+              <w:rPr>
+                <w:noProof/>
+                <w:webHidden/>
+              </w:rPr>
+              <w:fldChar w:fldCharType="separate"/>
+            </w:r>
+            <w:r>
+              <w:rPr>
+                <w:noProof/>
+                <w:webHidden/>
+              </w:rPr>
+              <w:t>25</w:t>
+            </w:r>
+            <w:r>
+              <w:rPr>
+                <w:noProof/>
+                <w:webHidden/>
+              </w:rPr>
+              <w:fldChar w:fldCharType="end"/>
+            </w:r>
+          </w:hyperlink>
+        </w:p>
+        <w:p>
+          <w:pPr>
+            <w:pStyle w:val="Inhopg2"/>
+            <w:tabs>
+              <w:tab w:val="right" w:leader="dot" w:pos="9062"/>
+            </w:tabs>
+            <w:rPr>
+              <w:rFonts w:eastAsiaTheme="minorEastAsia"/>
+              <w:noProof/>
+              <w:lang w:eastAsia="nl-NL"/>
+            </w:rPr>
+          </w:pPr>
+          <w:hyperlink w:anchor="_Toc65595674" w:history="1">
+            <w:r>
+              <w:rPr>
+                <w:rStyle w:val="Hyperlink"/>
+                <w:noProof/>
+                <w:lang w:val="en-US"/>
+              </w:rPr>
+              <w:t>Pointers</w:t>
+            </w:r>
+            <w:r>
+              <w:rPr>
+                <w:noProof/>
+                <w:webHidden/>
+              </w:rPr>
+              <w:tab/>
+            </w:r>
+            <w:r>
+              <w:rPr>
+                <w:noProof/>
+                <w:webHidden/>
+              </w:rPr>
+              <w:fldChar w:fldCharType="begin"/>
+            </w:r>
+            <w:r>
+              <w:rPr>
+                <w:noProof/>
+                <w:webHidden/>
+              </w:rPr>
+              <w:instrText xml:space="preserve"> PAGEREF _Toc65595674 \h </w:instrText>
+            </w:r>
+            <w:r>
+              <w:rPr>
+                <w:noProof/>
+                <w:webHidden/>
+              </w:rPr>
+            </w:r>
+            <w:r>
+              <w:rPr>
+                <w:noProof/>
+                <w:webHidden/>
+              </w:rPr>
+              <w:fldChar w:fldCharType="separate"/>
+            </w:r>
+            <w:r>
+              <w:rPr>
+                <w:noProof/>
+                <w:webHidden/>
+              </w:rPr>
+              <w:t>25</w:t>
+            </w:r>
+            <w:r>
+              <w:rPr>
+                <w:noProof/>
+                <w:webHidden/>
+              </w:rPr>
+              <w:fldChar w:fldCharType="end"/>
+            </w:r>
+          </w:hyperlink>
+        </w:p>
+        <w:p>
+          <w:pPr>
+            <w:pStyle w:val="Inhopg2"/>
+            <w:tabs>
+              <w:tab w:val="right" w:leader="dot" w:pos="9062"/>
+            </w:tabs>
+            <w:rPr>
+              <w:rFonts w:eastAsiaTheme="minorEastAsia"/>
+              <w:noProof/>
+              <w:lang w:eastAsia="nl-NL"/>
+            </w:rPr>
+          </w:pPr>
+          <w:hyperlink w:anchor="_Toc65595675" w:history="1">
+            <w:r>
+              <w:rPr>
+                <w:rStyle w:val="Hyperlink"/>
+                <w:noProof/>
+                <w:lang w:val="en-US"/>
+              </w:rPr>
+              <w:t>Using pointers</w:t>
+            </w:r>
+            <w:r>
+              <w:rPr>
+                <w:noProof/>
+                <w:webHidden/>
+              </w:rPr>
+              <w:tab/>
+            </w:r>
+            <w:r>
+              <w:rPr>
+                <w:noProof/>
+                <w:webHidden/>
+              </w:rPr>
+              <w:fldChar w:fldCharType="begin"/>
+            </w:r>
+            <w:r>
+              <w:rPr>
+                <w:noProof/>
+                <w:webHidden/>
+              </w:rPr>
+              <w:instrText xml:space="preserve"> PAGEREF _Toc65595675 \h </w:instrText>
+            </w:r>
+            <w:r>
+              <w:rPr>
+                <w:noProof/>
+                <w:webHidden/>
+              </w:rPr>
+            </w:r>
+            <w:r>
+              <w:rPr>
+                <w:noProof/>
+                <w:webHidden/>
+              </w:rPr>
+              <w:fldChar w:fldCharType="separate"/>
+            </w:r>
+            <w:r>
+              <w:rPr>
+                <w:noProof/>
+                <w:webHidden/>
+              </w:rPr>
+              <w:t>26</w:t>
+            </w:r>
+            <w:r>
+              <w:rPr>
+                <w:noProof/>
+                <w:webHidden/>
+              </w:rPr>
+              <w:fldChar w:fldCharType="end"/>
+            </w:r>
+          </w:hyperlink>
+        </w:p>
+        <w:p>
+          <w:pPr>
+            <w:pStyle w:val="Inhopg1"/>
+            <w:tabs>
+              <w:tab w:val="right" w:leader="dot" w:pos="9062"/>
+            </w:tabs>
+            <w:rPr>
+              <w:rFonts w:eastAsiaTheme="minorEastAsia"/>
+              <w:noProof/>
+              <w:lang w:eastAsia="nl-NL"/>
+            </w:rPr>
+          </w:pPr>
+          <w:hyperlink w:anchor="_Toc65595676" w:history="1">
+            <w:r>
+              <w:rPr>
+                <w:rStyle w:val="Hyperlink"/>
+                <w:noProof/>
+                <w:lang w:val="en-US"/>
+              </w:rPr>
+              <w:t>Accessing pointers with arrays</w:t>
+            </w:r>
+            <w:r>
+              <w:rPr>
+                <w:noProof/>
+                <w:webHidden/>
+              </w:rPr>
+              <w:tab/>
+            </w:r>
+            <w:r>
+              <w:rPr>
+                <w:noProof/>
+                <w:webHidden/>
+              </w:rPr>
+              <w:fldChar w:fldCharType="begin"/>
+            </w:r>
+            <w:r>
+              <w:rPr>
+                <w:noProof/>
+                <w:webHidden/>
+              </w:rPr>
+              <w:instrText xml:space="preserve"> PAGEREF _Toc65595676 \h </w:instrText>
+            </w:r>
+            <w:r>
+              <w:rPr>
+                <w:noProof/>
+                <w:webHidden/>
+              </w:rPr>
+            </w:r>
+            <w:r>
+              <w:rPr>
+                <w:noProof/>
+                <w:webHidden/>
+              </w:rPr>
+              <w:fldChar w:fldCharType="separate"/>
+            </w:r>
+            <w:r>
+              <w:rPr>
+                <w:noProof/>
+                <w:webHidden/>
+              </w:rPr>
+              <w:t>26</w:t>
+            </w:r>
+            <w:r>
+              <w:rPr>
+                <w:noProof/>
+                <w:webHidden/>
+              </w:rPr>
+              <w:fldChar w:fldCharType="end"/>
+            </w:r>
+          </w:hyperlink>
+        </w:p>
+        <w:p>
+          <w:pPr>
+            <w:pStyle w:val="Inhopg1"/>
+            <w:tabs>
+              <w:tab w:val="right" w:leader="dot" w:pos="9062"/>
+            </w:tabs>
+            <w:rPr>
+              <w:rFonts w:eastAsiaTheme="minorEastAsia"/>
+              <w:noProof/>
+              <w:lang w:eastAsia="nl-NL"/>
+            </w:rPr>
+          </w:pPr>
+          <w:hyperlink w:anchor="_Toc65595677" w:history="1">
+            <w:r>
+              <w:rPr>
+                <w:rStyle w:val="Hyperlink"/>
+                <w:noProof/>
+                <w:lang w:val="en-US"/>
+              </w:rPr>
+              <w:t>Pointer functions</w:t>
+            </w:r>
+            <w:r>
+              <w:rPr>
+                <w:noProof/>
+                <w:webHidden/>
+              </w:rPr>
+              <w:tab/>
+            </w:r>
+            <w:r>
+              <w:rPr>
+                <w:noProof/>
+                <w:webHidden/>
+              </w:rPr>
+              <w:fldChar w:fldCharType="begin"/>
+            </w:r>
+            <w:r>
+              <w:rPr>
+                <w:noProof/>
+                <w:webHidden/>
+              </w:rPr>
+              <w:instrText xml:space="preserve"> PAGEREF _Toc65595677 \h </w:instrText>
+            </w:r>
+            <w:r>
+              <w:rPr>
+                <w:noProof/>
+                <w:webHidden/>
+              </w:rPr>
+            </w:r>
+            <w:r>
+              <w:rPr>
+                <w:noProof/>
+                <w:webHidden/>
+              </w:rPr>
+              <w:fldChar w:fldCharType="separate"/>
+            </w:r>
+            <w:r>
+              <w:rPr>
+                <w:noProof/>
+                <w:webHidden/>
+              </w:rPr>
+              <w:t>27</w:t>
+            </w:r>
+            <w:r>
+              <w:rPr>
+                <w:noProof/>
+                <w:webHidden/>
+              </w:rPr>
+              <w:fldChar w:fldCharType="end"/>
+            </w:r>
+          </w:hyperlink>
+        </w:p>
+        <w:p>
+          <w:pPr>
+            <w:pStyle w:val="Inhopg2"/>
+            <w:tabs>
+              <w:tab w:val="right" w:leader="dot" w:pos="9062"/>
+            </w:tabs>
+            <w:rPr>
+              <w:rFonts w:eastAsiaTheme="minorEastAsia"/>
+              <w:noProof/>
+              <w:lang w:eastAsia="nl-NL"/>
+            </w:rPr>
+          </w:pPr>
+          <w:hyperlink w:anchor="_Toc65595678" w:history="1">
+            <w:r>
+              <w:rPr>
+                <w:rStyle w:val="Hyperlink"/>
+                <w:noProof/>
+                <w:lang w:val="en-US"/>
+              </w:rPr>
+              <w:t>Normal functions</w:t>
+            </w:r>
+            <w:r>
+              <w:rPr>
+                <w:noProof/>
+                <w:webHidden/>
+              </w:rPr>
+              <w:tab/>
+            </w:r>
+            <w:r>
+              <w:rPr>
+                <w:noProof/>
+                <w:webHidden/>
+              </w:rPr>
+              <w:fldChar w:fldCharType="begin"/>
+            </w:r>
+            <w:r>
+              <w:rPr>
+                <w:noProof/>
+                <w:webHidden/>
+              </w:rPr>
+              <w:instrText xml:space="preserve"> PAGEREF _Toc65595678 \h </w:instrText>
+            </w:r>
+            <w:r>
+              <w:rPr>
+                <w:noProof/>
+                <w:webHidden/>
+              </w:rPr>
+            </w:r>
+            <w:r>
+              <w:rPr>
+                <w:noProof/>
+                <w:webHidden/>
+              </w:rPr>
+              <w:fldChar w:fldCharType="separate"/>
+            </w:r>
+            <w:r>
+              <w:rPr>
+                <w:noProof/>
+                <w:webHidden/>
+              </w:rPr>
+              <w:t>27</w:t>
+            </w:r>
+            <w:r>
+              <w:rPr>
+                <w:noProof/>
+                <w:webHidden/>
+              </w:rPr>
+              <w:fldChar w:fldCharType="end"/>
+            </w:r>
+          </w:hyperlink>
+        </w:p>
+        <w:p>
+          <w:pPr>
+            <w:pStyle w:val="Inhopg2"/>
+            <w:tabs>
+              <w:tab w:val="right" w:leader="dot" w:pos="9062"/>
+            </w:tabs>
+            <w:rPr>
+              <w:rFonts w:eastAsiaTheme="minorEastAsia"/>
+              <w:noProof/>
+              <w:lang w:eastAsia="nl-NL"/>
+            </w:rPr>
+          </w:pPr>
+          <w:hyperlink w:anchor="_Toc65595679" w:history="1">
+            <w:r>
+              <w:rPr>
+                <w:rStyle w:val="Hyperlink"/>
+                <w:noProof/>
+                <w:lang w:val="en-US"/>
+              </w:rPr>
+              <w:t>Pointers in functions</w:t>
+            </w:r>
+            <w:r>
+              <w:rPr>
+                <w:noProof/>
+                <w:webHidden/>
+              </w:rPr>
+              <w:tab/>
+            </w:r>
+            <w:r>
+              <w:rPr>
+                <w:noProof/>
+                <w:webHidden/>
+              </w:rPr>
+              <w:fldChar w:fldCharType="begin"/>
+            </w:r>
+            <w:r>
+              <w:rPr>
+                <w:noProof/>
+                <w:webHidden/>
+              </w:rPr>
+              <w:instrText xml:space="preserve"> PAGEREF _Toc65595679 \h </w:instrText>
+            </w:r>
+            <w:r>
+              <w:rPr>
+                <w:noProof/>
+                <w:webHidden/>
+              </w:rPr>
+            </w:r>
+            <w:r>
+              <w:rPr>
+                <w:noProof/>
+                <w:webHidden/>
+              </w:rPr>
+              <w:fldChar w:fldCharType="separate"/>
+            </w:r>
+            <w:r>
+              <w:rPr>
+                <w:noProof/>
+                <w:webHidden/>
+              </w:rPr>
+              <w:t>28</w:t>
+            </w:r>
+            <w:r>
+              <w:rPr>
+                <w:noProof/>
+                <w:webHidden/>
+              </w:rPr>
+              <w:fldChar w:fldCharType="end"/>
+            </w:r>
+          </w:hyperlink>
+        </w:p>
+        <w:p>
+          <w:pPr>
+            <w:pStyle w:val="Inhopg1"/>
+            <w:tabs>
+              <w:tab w:val="right" w:leader="dot" w:pos="9062"/>
+            </w:tabs>
+            <w:rPr>
+              <w:rFonts w:eastAsiaTheme="minorEastAsia"/>
+              <w:noProof/>
+              <w:lang w:eastAsia="nl-NL"/>
+            </w:rPr>
+          </w:pPr>
+          <w:hyperlink w:anchor="_Toc65595680" w:history="1">
+            <w:r>
+              <w:rPr>
+                <w:rStyle w:val="Hyperlink"/>
+                <w:noProof/>
+                <w:lang w:val="en-US"/>
+              </w:rPr>
+              <w:t>Working with pointer arrays</w:t>
+            </w:r>
+            <w:r>
+              <w:rPr>
+                <w:noProof/>
+                <w:webHidden/>
+              </w:rPr>
+              <w:tab/>
+            </w:r>
+            <w:r>
+              <w:rPr>
+                <w:noProof/>
+                <w:webHidden/>
+              </w:rPr>
+              <w:fldChar w:fldCharType="begin"/>
+            </w:r>
+            <w:r>
+              <w:rPr>
+                <w:noProof/>
+                <w:webHidden/>
+              </w:rPr>
+              <w:instrText xml:space="preserve"> PAGEREF _Toc65595680 \h </w:instrText>
+            </w:r>
+            <w:r>
+              <w:rPr>
+                <w:noProof/>
+                <w:webHidden/>
+              </w:rPr>
+            </w:r>
+            <w:r>
+              <w:rPr>
+                <w:noProof/>
+                <w:webHidden/>
+              </w:rPr>
+              <w:fldChar w:fldCharType="separate"/>
+            </w:r>
+            <w:r>
+              <w:rPr>
+                <w:noProof/>
+                <w:webHidden/>
+              </w:rPr>
+              <w:t>29</w:t>
+            </w:r>
+            <w:r>
+              <w:rPr>
+                <w:noProof/>
+                <w:webHidden/>
+              </w:rPr>
+              <w:fldChar w:fldCharType="end"/>
+            </w:r>
+          </w:hyperlink>
+        </w:p>
+        <w:p>
+          <w:pPr>
+            <w:pStyle w:val="Inhopg1"/>
+            <w:tabs>
+              <w:tab w:val="right" w:leader="dot" w:pos="9062"/>
+            </w:tabs>
+            <w:rPr>
+              <w:rFonts w:eastAsiaTheme="minorEastAsia"/>
+              <w:noProof/>
+              <w:lang w:eastAsia="nl-NL"/>
+            </w:rPr>
+          </w:pPr>
+          <w:hyperlink w:anchor="_Toc65595681" w:history="1">
+            <w:r>
+              <w:rPr>
+                <w:rStyle w:val="Hyperlink"/>
+                <w:noProof/>
+                <w:lang w:val="en-US"/>
+              </w:rPr>
+              <w:t>Allocating memory</w:t>
+            </w:r>
+            <w:r>
+              <w:rPr>
+                <w:noProof/>
+                <w:webHidden/>
+              </w:rPr>
+              <w:tab/>
+            </w:r>
+            <w:r>
+              <w:rPr>
+                <w:noProof/>
+                <w:webHidden/>
+              </w:rPr>
+              <w:fldChar w:fldCharType="begin"/>
+            </w:r>
+            <w:r>
+              <w:rPr>
+                <w:noProof/>
+                <w:webHidden/>
+              </w:rPr>
+              <w:instrText xml:space="preserve"> PAGEREF _Toc65595681 \h </w:instrText>
+            </w:r>
+            <w:r>
+              <w:rPr>
+                <w:noProof/>
+                <w:webHidden/>
+              </w:rPr>
+            </w:r>
+            <w:r>
+              <w:rPr>
+                <w:noProof/>
+                <w:webHidden/>
+              </w:rPr>
+              <w:fldChar w:fldCharType="separate"/>
+            </w:r>
+            <w:r>
+              <w:rPr>
+                <w:noProof/>
+                <w:webHidden/>
+              </w:rPr>
+              <w:t>30</w:t>
+            </w:r>
+            <w:r>
+              <w:rPr>
+                <w:noProof/>
+                <w:webHidden/>
+              </w:rPr>
+              <w:fldChar w:fldCharType="end"/>
+            </w:r>
+          </w:hyperlink>
+        </w:p>
+        <w:p>
+          <w:r>
+            <w:rPr>
+              <w:b/>
+              <w:bCs/>
+            </w:rPr>
+            <w:fldChar w:fldCharType="end"/>
+          </w:r>
+        </w:p>
+      </w:sdtContent>
+    </w:sdt>
     <w:p>
       <w:pPr>
         <w:rPr>
@@ -291,6 +3170,344 @@
           <w:lang w:val="en-US"/>
         </w:rPr>
       </w:pPr>
+    </w:p>
+    <w:p>
+      <w:pPr>
+        <w:pStyle w:val="Kop1"/>
+        <w:rPr>
+          <w:lang w:val="en-US"/>
+        </w:rPr>
+      </w:pPr>
+    </w:p>
+    <w:p>
+      <w:pPr>
+        <w:pStyle w:val="Kop1"/>
+        <w:rPr>
+          <w:lang w:val="en-US"/>
+        </w:rPr>
+      </w:pPr>
+    </w:p>
+    <w:p>
+      <w:pPr>
+        <w:pStyle w:val="Kop1"/>
+        <w:rPr>
+          <w:lang w:val="en-US"/>
+        </w:rPr>
+      </w:pPr>
+    </w:p>
+    <w:p>
+      <w:pPr>
+        <w:pStyle w:val="Kop1"/>
+        <w:rPr>
+          <w:lang w:val="en-US"/>
+        </w:rPr>
+      </w:pPr>
+    </w:p>
+    <w:p>
+      <w:pPr>
+        <w:pStyle w:val="Kop1"/>
+        <w:rPr>
+          <w:lang w:val="en-US"/>
+        </w:rPr>
+      </w:pPr>
+    </w:p>
+    <w:p>
+      <w:pPr>
+        <w:pStyle w:val="Kop1"/>
+        <w:rPr>
+          <w:lang w:val="en-US"/>
+        </w:rPr>
+      </w:pPr>
+    </w:p>
+    <w:p>
+      <w:pPr>
+        <w:pStyle w:val="Kop1"/>
+        <w:rPr>
+          <w:lang w:val="en-US"/>
+        </w:rPr>
+      </w:pPr>
+    </w:p>
+    <w:p>
+      <w:pPr>
+        <w:pStyle w:val="Kop1"/>
+        <w:rPr>
+          <w:lang w:val="en-US"/>
+        </w:rPr>
+      </w:pPr>
+    </w:p>
+    <w:p>
+      <w:pPr>
+        <w:pStyle w:val="Kop1"/>
+        <w:rPr>
+          <w:lang w:val="en-US"/>
+        </w:rPr>
+      </w:pPr>
+    </w:p>
+    <w:p>
+      <w:pPr>
+        <w:pStyle w:val="Kop1"/>
+        <w:rPr>
+          <w:lang w:val="en-US"/>
+        </w:rPr>
+      </w:pPr>
+    </w:p>
+    <w:p>
+      <w:pPr>
+        <w:pStyle w:val="Kop1"/>
+        <w:rPr>
+          <w:lang w:val="en-US"/>
+        </w:rPr>
+      </w:pPr>
+    </w:p>
+    <w:p>
+      <w:pPr>
+        <w:pStyle w:val="Kop1"/>
+        <w:rPr>
+          <w:lang w:val="en-US"/>
+        </w:rPr>
+      </w:pPr>
+    </w:p>
+    <w:p>
+      <w:pPr>
+        <w:pStyle w:val="Kop1"/>
+        <w:rPr>
+          <w:lang w:val="en-US"/>
+        </w:rPr>
+      </w:pPr>
+    </w:p>
+    <w:p>
+      <w:pPr>
+        <w:pStyle w:val="Kop1"/>
+        <w:rPr>
+          <w:lang w:val="en-US"/>
+        </w:rPr>
+      </w:pPr>
+    </w:p>
+    <w:p>
+      <w:pPr>
+        <w:pStyle w:val="Kop1"/>
+        <w:rPr>
+          <w:lang w:val="en-US"/>
+        </w:rPr>
+      </w:pPr>
+    </w:p>
+    <w:p>
+      <w:pPr>
+        <w:pStyle w:val="Kop1"/>
+        <w:rPr>
+          <w:lang w:val="en-US"/>
+        </w:rPr>
+      </w:pPr>
+    </w:p>
+    <w:p>
+      <w:pPr>
+        <w:pStyle w:val="Kop1"/>
+        <w:rPr>
+          <w:lang w:val="en-US"/>
+        </w:rPr>
+      </w:pPr>
+    </w:p>
+    <w:p>
+      <w:pPr>
+        <w:pStyle w:val="Kop1"/>
+        <w:rPr>
+          <w:lang w:val="en-US"/>
+        </w:rPr>
+      </w:pPr>
+    </w:p>
+    <w:p>
+      <w:pPr>
+        <w:pStyle w:val="Kop1"/>
+        <w:rPr>
+          <w:lang w:val="en-US"/>
+        </w:rPr>
+      </w:pPr>
+    </w:p>
+    <w:p>
+      <w:pPr>
+        <w:pStyle w:val="Kop1"/>
+        <w:rPr>
+          <w:lang w:val="en-US"/>
+        </w:rPr>
+      </w:pPr>
+    </w:p>
+    <w:p>
+      <w:pPr>
+        <w:pStyle w:val="Kop1"/>
+        <w:rPr>
+          <w:lang w:val="en-US"/>
+        </w:rPr>
+      </w:pPr>
+    </w:p>
+    <w:p>
+      <w:pPr>
+        <w:pStyle w:val="Kop1"/>
+        <w:rPr>
+          <w:lang w:val="en-US"/>
+        </w:rPr>
+      </w:pPr>
+    </w:p>
+    <w:p>
+      <w:pPr>
+        <w:pStyle w:val="Kop1"/>
+        <w:rPr>
+          <w:lang w:val="en-US"/>
+        </w:rPr>
+      </w:pPr>
+    </w:p>
+    <w:p>
+      <w:pPr>
+        <w:pStyle w:val="Kop1"/>
+        <w:rPr>
+          <w:lang w:val="en-US"/>
+        </w:rPr>
+      </w:pPr>
+    </w:p>
+    <w:p>
+      <w:pPr>
+        <w:pStyle w:val="Kop1"/>
+        <w:rPr>
+          <w:lang w:val="en-US"/>
+        </w:rPr>
+      </w:pPr>
+    </w:p>
+    <w:p>
+      <w:pPr>
+        <w:pStyle w:val="Kop1"/>
+        <w:rPr>
+          <w:lang w:val="en-US"/>
+        </w:rPr>
+      </w:pPr>
+    </w:p>
+    <w:p>
+      <w:pPr>
+        <w:pStyle w:val="Kop1"/>
+        <w:rPr>
+          <w:lang w:val="en-US"/>
+        </w:rPr>
+      </w:pPr>
+    </w:p>
+    <w:p>
+      <w:pPr>
+        <w:pStyle w:val="Kop1"/>
+        <w:rPr>
+          <w:lang w:val="en-US"/>
+        </w:rPr>
+      </w:pPr>
+    </w:p>
+    <w:p>
+      <w:pPr>
+        <w:pStyle w:val="Kop1"/>
+        <w:rPr>
+          <w:lang w:val="en-US"/>
+        </w:rPr>
+      </w:pPr>
+    </w:p>
+    <w:p>
+      <w:pPr>
+        <w:pStyle w:val="Kop1"/>
+        <w:rPr>
+          <w:lang w:val="en-US"/>
+        </w:rPr>
+      </w:pPr>
+    </w:p>
+    <w:p>
+      <w:pPr>
+        <w:pStyle w:val="Kop1"/>
+        <w:rPr>
+          <w:lang w:val="en-US"/>
+        </w:rPr>
+      </w:pPr>
+    </w:p>
+    <w:p>
+      <w:pPr>
+        <w:pStyle w:val="Kop1"/>
+        <w:rPr>
+          <w:lang w:val="en-US"/>
+        </w:rPr>
+      </w:pPr>
+    </w:p>
+    <w:p>
+      <w:pPr>
+        <w:pStyle w:val="Kop1"/>
+        <w:rPr>
+          <w:lang w:val="en-US"/>
+        </w:rPr>
+      </w:pPr>
+    </w:p>
+    <w:p>
+      <w:pPr>
+        <w:pStyle w:val="Kop1"/>
+        <w:rPr>
+          <w:lang w:val="en-US"/>
+        </w:rPr>
+      </w:pPr>
+    </w:p>
+    <w:p>
+      <w:pPr>
+        <w:pStyle w:val="Kop1"/>
+        <w:rPr>
+          <w:lang w:val="en-US"/>
+        </w:rPr>
+      </w:pPr>
+    </w:p>
+    <w:p>
+      <w:pPr>
+        <w:pStyle w:val="Kop1"/>
+        <w:rPr>
+          <w:lang w:val="en-US"/>
+        </w:rPr>
+      </w:pPr>
+    </w:p>
+    <w:p>
+      <w:pPr>
+        <w:pStyle w:val="Kop1"/>
+        <w:rPr>
+          <w:lang w:val="en-US"/>
+        </w:rPr>
+      </w:pPr>
+    </w:p>
+    <w:p>
+      <w:pPr>
+        <w:pStyle w:val="Kop1"/>
+        <w:rPr>
+          <w:lang w:val="en-US"/>
+        </w:rPr>
+      </w:pPr>
+    </w:p>
+    <w:p>
+      <w:pPr>
+        <w:pStyle w:val="Kop1"/>
+        <w:rPr>
+          <w:lang w:val="en-US"/>
+        </w:rPr>
+      </w:pPr>
+    </w:p>
+    <w:p>
+      <w:pPr>
+        <w:pStyle w:val="Kop1"/>
+        <w:rPr>
+          <w:lang w:val="en-US"/>
+        </w:rPr>
+      </w:pPr>
+    </w:p>
+    <w:p>
+      <w:pPr>
+        <w:pStyle w:val="Kop1"/>
+        <w:rPr>
+          <w:lang w:val="en-US"/>
+        </w:rPr>
+      </w:pPr>
+    </w:p>
+    <w:p>
+      <w:pPr>
+        <w:pStyle w:val="Kop1"/>
+        <w:rPr>
+          <w:lang w:val="en-US"/>
+        </w:rPr>
+      </w:pPr>
+      <w:bookmarkStart w:id="0" w:name="_Toc65595528"/>
+      <w:bookmarkStart w:id="1" w:name="_Toc65595642"/>
       <w:r>
         <w:rPr>
           <w:lang w:val="en-US"/>
@@ -298,6 +3515,8 @@
         <w:lastRenderedPageBreak/>
         <w:t>Basic structure</w:t>
       </w:r>
+      <w:bookmarkEnd w:id="0"/>
+      <w:bookmarkEnd w:id="1"/>
     </w:p>
     <w:p>
       <w:pPr>
@@ -367,12 +3586,16 @@
           <w:lang w:val="en-US"/>
         </w:rPr>
       </w:pPr>
+      <w:bookmarkStart w:id="2" w:name="_Toc65595529"/>
+      <w:bookmarkStart w:id="3" w:name="_Toc65595643"/>
       <w:r>
         <w:rPr>
           <w:lang w:val="en-US"/>
         </w:rPr>
         <w:t>Sending text to output with puts</w:t>
       </w:r>
+      <w:bookmarkEnd w:id="2"/>
+      <w:bookmarkEnd w:id="3"/>
     </w:p>
     <w:p>
       <w:pPr>
@@ -561,6 +3784,8 @@
           <w:lang w:val="en-US"/>
         </w:rPr>
       </w:pPr>
+      <w:bookmarkStart w:id="4" w:name="_Toc65595530"/>
+      <w:bookmarkStart w:id="5" w:name="_Toc65595644"/>
       <w:r>
         <w:rPr>
           <w:lang w:val="en-US"/>
@@ -568,6 +3793,8 @@
         <w:lastRenderedPageBreak/>
         <w:t>Comments</w:t>
       </w:r>
+      <w:bookmarkEnd w:id="4"/>
+      <w:bookmarkEnd w:id="5"/>
     </w:p>
     <w:p>
       <w:pPr>
@@ -741,12 +3968,16 @@
           <w:lang w:val="en-US"/>
         </w:rPr>
       </w:pPr>
+      <w:bookmarkStart w:id="6" w:name="_Toc65595531"/>
+      <w:bookmarkStart w:id="7" w:name="_Toc65595645"/>
       <w:r>
         <w:rPr>
           <w:lang w:val="en-US"/>
         </w:rPr>
         <w:t>Printf()</w:t>
       </w:r>
+      <w:bookmarkEnd w:id="6"/>
+      <w:bookmarkEnd w:id="7"/>
     </w:p>
     <w:p>
       <w:pPr>
@@ -824,6 +4055,8 @@
           <w:lang w:val="en-US"/>
         </w:rPr>
       </w:pPr>
+      <w:bookmarkStart w:id="8" w:name="_Toc65595532"/>
+      <w:bookmarkStart w:id="9" w:name="_Toc65595646"/>
       <w:r>
         <w:rPr>
           <w:lang w:val="en-US"/>
@@ -831,6 +4064,8 @@
         <w:lastRenderedPageBreak/>
         <w:t>Escape sequences</w:t>
       </w:r>
+      <w:bookmarkEnd w:id="8"/>
+      <w:bookmarkEnd w:id="9"/>
     </w:p>
     <w:p>
       <w:pPr>
@@ -894,12 +4129,16 @@
           <w:lang w:val="en-US"/>
         </w:rPr>
       </w:pPr>
+      <w:bookmarkStart w:id="10" w:name="_Toc65595533"/>
+      <w:bookmarkStart w:id="11" w:name="_Toc65595647"/>
       <w:r>
         <w:rPr>
           <w:lang w:val="en-US"/>
         </w:rPr>
         <w:t>Placeholders and values</w:t>
       </w:r>
+      <w:bookmarkEnd w:id="10"/>
+      <w:bookmarkEnd w:id="11"/>
     </w:p>
     <w:p>
       <w:pPr>
@@ -984,6 +4223,8 @@
           <w:lang w:val="en-US"/>
         </w:rPr>
       </w:pPr>
+      <w:bookmarkStart w:id="12" w:name="_Toc65595534"/>
+      <w:bookmarkStart w:id="13" w:name="_Toc65595648"/>
       <w:r>
         <w:rPr>
           <w:lang w:val="en-US"/>
@@ -991,6 +4232,8 @@
         <w:lastRenderedPageBreak/>
         <w:t>Variables</w:t>
       </w:r>
+      <w:bookmarkEnd w:id="12"/>
+      <w:bookmarkEnd w:id="13"/>
     </w:p>
     <w:p>
       <w:pPr>
@@ -1047,12 +4290,16 @@
           <w:lang w:val="en-US"/>
         </w:rPr>
       </w:pPr>
+      <w:bookmarkStart w:id="14" w:name="_Toc65595535"/>
+      <w:bookmarkStart w:id="15" w:name="_Toc65595649"/>
       <w:r>
         <w:rPr>
           <w:lang w:val="en-US"/>
         </w:rPr>
         <w:t>Using Input and Output</w:t>
       </w:r>
+      <w:bookmarkEnd w:id="14"/>
+      <w:bookmarkEnd w:id="15"/>
     </w:p>
     <w:p>
       <w:pPr>
@@ -1109,6 +4356,8 @@
           <w:lang w:val="en-US"/>
         </w:rPr>
       </w:pPr>
+      <w:bookmarkStart w:id="16" w:name="_Toc65595536"/>
+      <w:bookmarkStart w:id="17" w:name="_Toc65595650"/>
       <w:r>
         <w:rPr>
           <w:lang w:val="en-US"/>
@@ -1116,6 +4365,8 @@
         <w:lastRenderedPageBreak/>
         <w:t>Scanf()</w:t>
       </w:r>
+      <w:bookmarkEnd w:id="16"/>
+      <w:bookmarkEnd w:id="17"/>
     </w:p>
     <w:p>
       <w:pPr>
@@ -1172,12 +4423,16 @@
           <w:lang w:val="en-US"/>
         </w:rPr>
       </w:pPr>
+      <w:bookmarkStart w:id="18" w:name="_Toc65595537"/>
+      <w:bookmarkStart w:id="19" w:name="_Toc65595651"/>
       <w:r>
         <w:rPr>
           <w:lang w:val="en-US"/>
         </w:rPr>
         <w:t>Strings</w:t>
       </w:r>
+      <w:bookmarkEnd w:id="18"/>
+      <w:bookmarkEnd w:id="19"/>
     </w:p>
     <w:p>
       <w:pPr>
@@ -1234,6 +4489,8 @@
           <w:lang w:val="en-US"/>
         </w:rPr>
       </w:pPr>
+      <w:bookmarkStart w:id="20" w:name="_Toc65595538"/>
+      <w:bookmarkStart w:id="21" w:name="_Toc65595652"/>
       <w:r>
         <w:rPr>
           <w:lang w:val="en-US"/>
@@ -1241,6 +4498,8 @@
         <w:lastRenderedPageBreak/>
         <w:t>Doing Math</w:t>
       </w:r>
+      <w:bookmarkEnd w:id="20"/>
+      <w:bookmarkEnd w:id="21"/>
     </w:p>
     <w:p>
       <w:pPr>
@@ -1297,12 +4556,16 @@
           <w:lang w:val="en-US"/>
         </w:rPr>
       </w:pPr>
+      <w:bookmarkStart w:id="22" w:name="_Toc65595539"/>
+      <w:bookmarkStart w:id="23" w:name="_Toc65595653"/>
       <w:r>
         <w:rPr>
           <w:lang w:val="en-US"/>
         </w:rPr>
         <w:t>If statements</w:t>
       </w:r>
+      <w:bookmarkEnd w:id="22"/>
+      <w:bookmarkEnd w:id="23"/>
     </w:p>
     <w:p>
       <w:pPr>
@@ -1311,12 +4574,16 @@
           <w:lang w:val="en-US"/>
         </w:rPr>
       </w:pPr>
+      <w:bookmarkStart w:id="24" w:name="_Toc65595540"/>
+      <w:bookmarkStart w:id="25" w:name="_Toc65595654"/>
       <w:r>
         <w:rPr>
           <w:lang w:val="en-US"/>
         </w:rPr>
         <w:t>Single if statement</w:t>
       </w:r>
+      <w:bookmarkEnd w:id="24"/>
+      <w:bookmarkEnd w:id="25"/>
     </w:p>
     <w:p>
       <w:pPr>
@@ -1373,6 +4640,8 @@
           <w:lang w:val="en-US"/>
         </w:rPr>
       </w:pPr>
+      <w:bookmarkStart w:id="26" w:name="_Toc65595541"/>
+      <w:bookmarkStart w:id="27" w:name="_Toc65595655"/>
       <w:r>
         <w:rPr>
           <w:lang w:val="en-US"/>
@@ -1380,6 +4649,8 @@
         <w:lastRenderedPageBreak/>
         <w:t>Else</w:t>
       </w:r>
+      <w:bookmarkEnd w:id="26"/>
+      <w:bookmarkEnd w:id="27"/>
     </w:p>
     <w:p>
       <w:pPr>
@@ -1436,6 +4707,8 @@
           <w:lang w:val="en-US"/>
         </w:rPr>
       </w:pPr>
+      <w:bookmarkStart w:id="28" w:name="_Toc65595542"/>
+      <w:bookmarkStart w:id="29" w:name="_Toc65595656"/>
       <w:r>
         <w:rPr>
           <w:lang w:val="en-US"/>
@@ -1455,6 +4728,8 @@
         </w:rPr>
         <w:t>if</w:t>
       </w:r>
+      <w:bookmarkEnd w:id="28"/>
+      <w:bookmarkEnd w:id="29"/>
     </w:p>
     <w:p>
       <w:pPr>
@@ -1511,6 +4786,8 @@
           <w:lang w:val="en-US"/>
         </w:rPr>
       </w:pPr>
+      <w:bookmarkStart w:id="30" w:name="_Toc65595543"/>
+      <w:bookmarkStart w:id="31" w:name="_Toc65595657"/>
       <w:r>
         <w:rPr>
           <w:lang w:val="en-US"/>
@@ -1518,6 +4795,8 @@
         <w:lastRenderedPageBreak/>
         <w:t>Switch</w:t>
       </w:r>
+      <w:bookmarkEnd w:id="30"/>
+      <w:bookmarkEnd w:id="31"/>
     </w:p>
     <w:p>
       <w:pPr>
@@ -1574,6 +4853,8 @@
           <w:lang w:val="en-US"/>
         </w:rPr>
       </w:pPr>
+      <w:bookmarkStart w:id="32" w:name="_Toc65595544"/>
+      <w:bookmarkStart w:id="33" w:name="_Toc65595658"/>
       <w:r>
         <w:rPr>
           <w:lang w:val="en-US"/>
@@ -1581,6 +4862,8 @@
         <w:lastRenderedPageBreak/>
         <w:t>While</w:t>
       </w:r>
+      <w:bookmarkEnd w:id="32"/>
+      <w:bookmarkEnd w:id="33"/>
     </w:p>
     <w:p>
       <w:pPr>
@@ -1637,6 +4920,8 @@
           <w:lang w:val="en-US"/>
         </w:rPr>
       </w:pPr>
+      <w:bookmarkStart w:id="34" w:name="_Toc65595545"/>
+      <w:bookmarkStart w:id="35" w:name="_Toc65595659"/>
       <w:r>
         <w:rPr>
           <w:lang w:val="en-US"/>
@@ -1644,6 +4929,8 @@
         <w:lastRenderedPageBreak/>
         <w:t>For</w:t>
       </w:r>
+      <w:bookmarkEnd w:id="34"/>
+      <w:bookmarkEnd w:id="35"/>
     </w:p>
     <w:p>
       <w:pPr>
@@ -1707,6 +4994,8 @@
           <w:lang w:val="en-US"/>
         </w:rPr>
       </w:pPr>
+      <w:bookmarkStart w:id="36" w:name="_Toc65595546"/>
+      <w:bookmarkStart w:id="37" w:name="_Toc65595660"/>
       <w:r>
         <w:rPr>
           <w:lang w:val="en-US"/>
@@ -1714,6 +5003,8 @@
         <w:lastRenderedPageBreak/>
         <w:t>Nested loops</w:t>
       </w:r>
+      <w:bookmarkEnd w:id="36"/>
+      <w:bookmarkEnd w:id="37"/>
     </w:p>
     <w:p>
       <w:pPr>
@@ -1770,6 +5061,8 @@
           <w:lang w:val="en-US"/>
         </w:rPr>
       </w:pPr>
+      <w:bookmarkStart w:id="38" w:name="_Toc65595547"/>
+      <w:bookmarkStart w:id="39" w:name="_Toc65595661"/>
       <w:r>
         <w:rPr>
           <w:lang w:val="en-US"/>
@@ -1777,6 +5070,8 @@
         <w:lastRenderedPageBreak/>
         <w:t>Functions</w:t>
       </w:r>
+      <w:bookmarkEnd w:id="38"/>
+      <w:bookmarkEnd w:id="39"/>
     </w:p>
     <w:p>
       <w:pPr>
@@ -1785,12 +5080,16 @@
           <w:lang w:val="en-US"/>
         </w:rPr>
       </w:pPr>
+      <w:bookmarkStart w:id="40" w:name="_Toc65595548"/>
+      <w:bookmarkStart w:id="41" w:name="_Toc65595662"/>
       <w:r>
         <w:rPr>
           <w:lang w:val="en-US"/>
         </w:rPr>
         <w:t>Normal functions</w:t>
       </w:r>
+      <w:bookmarkEnd w:id="40"/>
+      <w:bookmarkEnd w:id="41"/>
     </w:p>
     <w:p>
       <w:pPr>
@@ -1847,6 +5146,8 @@
           <w:lang w:val="en-US"/>
         </w:rPr>
       </w:pPr>
+      <w:bookmarkStart w:id="42" w:name="_Toc65595549"/>
+      <w:bookmarkStart w:id="43" w:name="_Toc65595663"/>
       <w:r>
         <w:rPr>
           <w:lang w:val="en-US"/>
@@ -1854,6 +5155,8 @@
         <w:lastRenderedPageBreak/>
         <w:t>Passing values to functions</w:t>
       </w:r>
+      <w:bookmarkEnd w:id="42"/>
+      <w:bookmarkEnd w:id="43"/>
     </w:p>
     <w:p>
       <w:pPr>
@@ -1910,6 +5213,8 @@
           <w:lang w:val="en-US"/>
         </w:rPr>
       </w:pPr>
+      <w:bookmarkStart w:id="44" w:name="_Toc65595550"/>
+      <w:bookmarkStart w:id="45" w:name="_Toc65595664"/>
       <w:r>
         <w:rPr>
           <w:lang w:val="en-US"/>
@@ -1917,6 +5222,8 @@
         <w:lastRenderedPageBreak/>
         <w:t>Returning a value</w:t>
       </w:r>
+      <w:bookmarkEnd w:id="44"/>
+      <w:bookmarkEnd w:id="45"/>
     </w:p>
     <w:p>
       <w:pPr>
@@ -1973,6 +5280,8 @@
           <w:lang w:val="en-US"/>
         </w:rPr>
       </w:pPr>
+      <w:bookmarkStart w:id="46" w:name="_Toc65595551"/>
+      <w:bookmarkStart w:id="47" w:name="_Toc65595665"/>
       <w:r>
         <w:rPr>
           <w:lang w:val="en-US"/>
@@ -1980,6 +5289,8 @@
         <w:lastRenderedPageBreak/>
         <w:t>Manipulating characters</w:t>
       </w:r>
+      <w:bookmarkEnd w:id="46"/>
+      <w:bookmarkEnd w:id="47"/>
     </w:p>
     <w:p>
       <w:pPr>
@@ -2036,6 +5347,8 @@
           <w:lang w:val="en-US"/>
         </w:rPr>
       </w:pPr>
+      <w:bookmarkStart w:id="48" w:name="_Toc65595552"/>
+      <w:bookmarkStart w:id="49" w:name="_Toc65595666"/>
       <w:r>
         <w:rPr>
           <w:lang w:val="en-US"/>
@@ -2043,6 +5356,8 @@
         <w:lastRenderedPageBreak/>
         <w:t>Manipulating strings</w:t>
       </w:r>
+      <w:bookmarkEnd w:id="48"/>
+      <w:bookmarkEnd w:id="49"/>
     </w:p>
     <w:p>
       <w:pPr>
@@ -2099,12 +5414,16 @@
           <w:lang w:val="en-US"/>
         </w:rPr>
       </w:pPr>
+      <w:bookmarkStart w:id="50" w:name="_Toc65595553"/>
+      <w:bookmarkStart w:id="51" w:name="_Toc65595667"/>
       <w:r>
         <w:rPr>
           <w:lang w:val="en-US"/>
         </w:rPr>
         <w:t>Constants</w:t>
       </w:r>
+      <w:bookmarkEnd w:id="50"/>
+      <w:bookmarkEnd w:id="51"/>
     </w:p>
     <w:p>
       <w:pPr>
@@ -2161,6 +5480,8 @@
           <w:lang w:val="en-US"/>
         </w:rPr>
       </w:pPr>
+      <w:bookmarkStart w:id="52" w:name="_Toc65595554"/>
+      <w:bookmarkStart w:id="53" w:name="_Toc65595668"/>
       <w:r>
         <w:rPr>
           <w:lang w:val="en-US"/>
@@ -2168,6 +5489,8 @@
         <w:lastRenderedPageBreak/>
         <w:t>Arrays</w:t>
       </w:r>
+      <w:bookmarkEnd w:id="52"/>
+      <w:bookmarkEnd w:id="53"/>
     </w:p>
     <w:p>
       <w:pPr>
@@ -2176,12 +5499,16 @@
           <w:lang w:val="en-US"/>
         </w:rPr>
       </w:pPr>
+      <w:bookmarkStart w:id="54" w:name="_Toc65595555"/>
+      <w:bookmarkStart w:id="55" w:name="_Toc65595669"/>
       <w:r>
         <w:rPr>
           <w:lang w:val="en-US"/>
         </w:rPr>
         <w:t>Normal arrays</w:t>
       </w:r>
+      <w:bookmarkEnd w:id="54"/>
+      <w:bookmarkEnd w:id="55"/>
     </w:p>
     <w:p>
       <w:pPr>
@@ -2238,6 +5565,8 @@
           <w:lang w:val="en-US"/>
         </w:rPr>
       </w:pPr>
+      <w:bookmarkStart w:id="56" w:name="_Toc65595556"/>
+      <w:bookmarkStart w:id="57" w:name="_Toc65595670"/>
       <w:r>
         <w:rPr>
           <w:lang w:val="en-US"/>
@@ -2245,6 +5574,8 @@
         <w:lastRenderedPageBreak/>
         <w:t>Multidimensional arrays</w:t>
       </w:r>
+      <w:bookmarkEnd w:id="56"/>
+      <w:bookmarkEnd w:id="57"/>
     </w:p>
     <w:p>
       <w:pPr>
@@ -2301,6 +5632,8 @@
           <w:lang w:val="en-US"/>
         </w:rPr>
       </w:pPr>
+      <w:bookmarkStart w:id="58" w:name="_Toc65595557"/>
+      <w:bookmarkStart w:id="59" w:name="_Toc65595671"/>
       <w:r>
         <w:rPr>
           <w:lang w:val="en-US"/>
@@ -2308,6 +5641,8 @@
         <w:lastRenderedPageBreak/>
         <w:t>Structures</w:t>
       </w:r>
+      <w:bookmarkEnd w:id="58"/>
+      <w:bookmarkEnd w:id="59"/>
     </w:p>
     <w:p>
       <w:pPr>
@@ -2364,21 +5699,26 @@
           <w:lang w:val="en-US"/>
         </w:rPr>
       </w:pPr>
+      <w:bookmarkStart w:id="60" w:name="_Toc65595558"/>
+      <w:bookmarkStart w:id="61" w:name="_Toc65595672"/>
       <w:r>
         <w:rPr>
           <w:lang w:val="en-US"/>
         </w:rPr>
         <w:t>Exploring variables</w:t>
       </w:r>
-    </w:p>
-    <w:p>
-      <w:pPr>
-        <w:rPr>
-          <w:lang w:val="en-US"/>
-        </w:rPr>
-      </w:pPr>
-      <w:r>
-        <w:rPr>
+      <w:bookmarkEnd w:id="60"/>
+      <w:bookmarkEnd w:id="61"/>
+    </w:p>
+    <w:p>
+      <w:pPr>
+        <w:rPr>
+          <w:lang w:val="en-US"/>
+        </w:rPr>
+      </w:pPr>
+      <w:r>
+        <w:rPr>
+          <w:noProof/>
           <w:lang w:val="en-US"/>
         </w:rPr>
         <w:drawing>
@@ -2425,6 +5765,8 @@
           <w:lang w:val="en-US"/>
         </w:rPr>
       </w:pPr>
+      <w:bookmarkStart w:id="62" w:name="_Toc65595559"/>
+      <w:bookmarkStart w:id="63" w:name="_Toc65595673"/>
       <w:r>
         <w:rPr>
           <w:lang w:val="en-US"/>
@@ -2432,6 +5774,8 @@
         <w:lastRenderedPageBreak/>
         <w:t>Pointers</w:t>
       </w:r>
+      <w:bookmarkEnd w:id="62"/>
+      <w:bookmarkEnd w:id="63"/>
     </w:p>
     <w:p>
       <w:pPr>
@@ -2440,21 +5784,26 @@
           <w:lang w:val="en-US"/>
         </w:rPr>
       </w:pPr>
+      <w:bookmarkStart w:id="64" w:name="_Toc65595560"/>
+      <w:bookmarkStart w:id="65" w:name="_Toc65595674"/>
       <w:r>
         <w:rPr>
           <w:lang w:val="en-US"/>
         </w:rPr>
         <w:t>Pointers</w:t>
       </w:r>
-    </w:p>
-    <w:p>
-      <w:pPr>
-        <w:rPr>
-          <w:lang w:val="en-US"/>
-        </w:rPr>
-      </w:pPr>
-      <w:r>
-        <w:rPr>
+      <w:bookmarkEnd w:id="64"/>
+      <w:bookmarkEnd w:id="65"/>
+    </w:p>
+    <w:p>
+      <w:pPr>
+        <w:rPr>
+          <w:lang w:val="en-US"/>
+        </w:rPr>
+      </w:pPr>
+      <w:r>
+        <w:rPr>
+          <w:noProof/>
           <w:lang w:val="en-US"/>
         </w:rPr>
         <w:drawing>
@@ -2501,6 +5850,8 @@
           <w:lang w:val="en-US"/>
         </w:rPr>
       </w:pPr>
+      <w:bookmarkStart w:id="66" w:name="_Toc65595561"/>
+      <w:bookmarkStart w:id="67" w:name="_Toc65595675"/>
       <w:r>
         <w:rPr>
           <w:lang w:val="en-US"/>
@@ -2508,15 +5859,18 @@
         <w:lastRenderedPageBreak/>
         <w:t>Using pointers</w:t>
       </w:r>
-    </w:p>
-    <w:p>
-      <w:pPr>
-        <w:rPr>
-          <w:lang w:val="en-US"/>
-        </w:rPr>
-      </w:pPr>
-      <w:r>
-        <w:rPr>
+      <w:bookmarkEnd w:id="66"/>
+      <w:bookmarkEnd w:id="67"/>
+    </w:p>
+    <w:p>
+      <w:pPr>
+        <w:rPr>
+          <w:lang w:val="en-US"/>
+        </w:rPr>
+      </w:pPr>
+      <w:r>
+        <w:rPr>
+          <w:noProof/>
           <w:lang w:val="en-US"/>
         </w:rPr>
         <w:drawing>
@@ -2563,21 +5917,26 @@
           <w:lang w:val="en-US"/>
         </w:rPr>
       </w:pPr>
+      <w:bookmarkStart w:id="68" w:name="_Toc65595562"/>
+      <w:bookmarkStart w:id="69" w:name="_Toc65595676"/>
       <w:r>
         <w:rPr>
           <w:lang w:val="en-US"/>
         </w:rPr>
         <w:t>Accessing pointers with arrays</w:t>
       </w:r>
-    </w:p>
-    <w:p>
-      <w:pPr>
-        <w:rPr>
-          <w:lang w:val="en-US"/>
-        </w:rPr>
-      </w:pPr>
-      <w:r>
-        <w:rPr>
+      <w:bookmarkEnd w:id="68"/>
+      <w:bookmarkEnd w:id="69"/>
+    </w:p>
+    <w:p>
+      <w:pPr>
+        <w:rPr>
+          <w:lang w:val="en-US"/>
+        </w:rPr>
+      </w:pPr>
+      <w:r>
+        <w:rPr>
+          <w:noProof/>
           <w:lang w:val="en-US"/>
         </w:rPr>
         <w:drawing>
@@ -2624,6 +5983,278 @@
           <w:lang w:val="en-US"/>
         </w:rPr>
       </w:pPr>
+      <w:bookmarkStart w:id="70" w:name="_Toc65595563"/>
+      <w:bookmarkStart w:id="71" w:name="_Toc65595677"/>
+      <w:r>
+        <w:rPr>
+          <w:lang w:val="en-US"/>
+        </w:rPr>
+        <w:lastRenderedPageBreak/>
+        <w:t>Pointer functions</w:t>
+      </w:r>
+      <w:bookmarkEnd w:id="70"/>
+      <w:bookmarkEnd w:id="71"/>
+    </w:p>
+    <w:p>
+      <w:pPr>
+        <w:pStyle w:val="Kop2"/>
+        <w:rPr>
+          <w:lang w:val="en-US"/>
+        </w:rPr>
+      </w:pPr>
+      <w:bookmarkStart w:id="72" w:name="_Toc65595678"/>
+      <w:r>
+        <w:rPr>
+          <w:lang w:val="en-US"/>
+        </w:rPr>
+        <w:t>Normal functions</w:t>
+      </w:r>
+      <w:bookmarkEnd w:id="72"/>
+    </w:p>
+    <w:p>
+      <w:pPr>
+        <w:rPr>
+          <w:lang w:val="en-US"/>
+        </w:rPr>
+      </w:pPr>
+      <w:r>
+        <w:rPr>
+          <w:lang w:val="en-US"/>
+        </w:rPr>
+        <w:drawing>
+          <wp:inline distT="0" distB="0" distL="0" distR="0" wp14:anchorId="78976DBB" wp14:editId="645984D6">
+            <wp:extent cx="5344271" cy="4401164"/>
+            <wp:effectExtent l="0" t="0" r="8890" b="0"/>
+            <wp:docPr id="32" name="Afbeelding 32"/>
+            <wp:cNvGraphicFramePr>
+              <a:graphicFrameLocks xmlns:a="http://schemas.openxmlformats.org/drawingml/2006/main" noChangeAspect="1"/>
+            </wp:cNvGraphicFramePr>
+            <a:graphic xmlns:a="http://schemas.openxmlformats.org/drawingml/2006/main">
+              <a:graphicData uri="http://schemas.openxmlformats.org/drawingml/2006/picture">
+                <pic:pic xmlns:pic="http://schemas.openxmlformats.org/drawingml/2006/picture">
+                  <pic:nvPicPr>
+                    <pic:cNvPr id="1" name=""/>
+                    <pic:cNvPicPr/>
+                  </pic:nvPicPr>
+                  <pic:blipFill>
+                    <a:blip r:embed="rId36"/>
+                    <a:stretch>
+                      <a:fillRect/>
+                    </a:stretch>
+                  </pic:blipFill>
+                  <pic:spPr>
+                    <a:xfrm>
+                      <a:off x="0" y="0"/>
+                      <a:ext cx="5344271" cy="4401164"/>
+                    </a:xfrm>
+                    <a:prstGeom prst="rect">
+                      <a:avLst/>
+                    </a:prstGeom>
+                  </pic:spPr>
+                </pic:pic>
+              </a:graphicData>
+            </a:graphic>
+          </wp:inline>
+        </w:drawing>
+      </w:r>
+    </w:p>
+    <w:p>
+      <w:pPr>
+        <w:pStyle w:val="Kop2"/>
+        <w:rPr>
+          <w:lang w:val="en-US"/>
+        </w:rPr>
+      </w:pPr>
+      <w:bookmarkStart w:id="73" w:name="_Toc65595679"/>
+      <w:r>
+        <w:rPr>
+          <w:lang w:val="en-US"/>
+        </w:rPr>
+        <w:lastRenderedPageBreak/>
+        <w:t>Pointers in functions</w:t>
+      </w:r>
+      <w:bookmarkEnd w:id="73"/>
+    </w:p>
+    <w:p>
+      <w:pPr>
+        <w:rPr>
+          <w:lang w:val="en-US"/>
+        </w:rPr>
+      </w:pPr>
+      <w:bookmarkStart w:id="74" w:name="_Toc65595564"/>
+      <w:r>
+        <w:rPr>
+          <w:lang w:val="en-US"/>
+        </w:rPr>
+        <w:drawing>
+          <wp:inline distT="0" distB="0" distL="0" distR="0" wp14:anchorId="57E04811" wp14:editId="52398DD4">
+            <wp:extent cx="4801270" cy="6496957"/>
+            <wp:effectExtent l="0" t="0" r="0" b="0"/>
+            <wp:docPr id="33" name="Afbeelding 33"/>
+            <wp:cNvGraphicFramePr>
+              <a:graphicFrameLocks xmlns:a="http://schemas.openxmlformats.org/drawingml/2006/main" noChangeAspect="1"/>
+            </wp:cNvGraphicFramePr>
+            <a:graphic xmlns:a="http://schemas.openxmlformats.org/drawingml/2006/main">
+              <a:graphicData uri="http://schemas.openxmlformats.org/drawingml/2006/picture">
+                <pic:pic xmlns:pic="http://schemas.openxmlformats.org/drawingml/2006/picture">
+                  <pic:nvPicPr>
+                    <pic:cNvPr id="1" name=""/>
+                    <pic:cNvPicPr/>
+                  </pic:nvPicPr>
+                  <pic:blipFill>
+                    <a:blip r:embed="rId37"/>
+                    <a:stretch>
+                      <a:fillRect/>
+                    </a:stretch>
+                  </pic:blipFill>
+                  <pic:spPr>
+                    <a:xfrm>
+                      <a:off x="0" y="0"/>
+                      <a:ext cx="4801270" cy="6496957"/>
+                    </a:xfrm>
+                    <a:prstGeom prst="rect">
+                      <a:avLst/>
+                    </a:prstGeom>
+                  </pic:spPr>
+                </pic:pic>
+              </a:graphicData>
+            </a:graphic>
+          </wp:inline>
+        </w:drawing>
+      </w:r>
+      <w:bookmarkEnd w:id="74"/>
+    </w:p>
+    <w:p>
+      <w:pPr>
+        <w:pStyle w:val="Kop1"/>
+        <w:rPr>
+          <w:lang w:val="en-US"/>
+        </w:rPr>
+      </w:pPr>
+      <w:bookmarkStart w:id="75" w:name="_Toc65595565"/>
+      <w:bookmarkStart w:id="76" w:name="_Toc65595680"/>
+      <w:r>
+        <w:rPr>
+          <w:lang w:val="en-US"/>
+        </w:rPr>
+        <w:lastRenderedPageBreak/>
+        <w:t>Working with pointer arrays</w:t>
+      </w:r>
+      <w:bookmarkEnd w:id="75"/>
+      <w:bookmarkEnd w:id="76"/>
+    </w:p>
+    <w:p>
+      <w:pPr>
+        <w:rPr>
+          <w:lang w:val="en-US"/>
+        </w:rPr>
+      </w:pPr>
+      <w:r>
+        <w:rPr>
+          <w:lang w:val="en-US"/>
+        </w:rPr>
+        <w:drawing>
+          <wp:inline distT="0" distB="0" distL="0" distR="0" wp14:anchorId="2FA2141A" wp14:editId="77E9EEC0">
+            <wp:extent cx="4677428" cy="6811326"/>
+            <wp:effectExtent l="0" t="0" r="8890" b="8890"/>
+            <wp:docPr id="34" name="Afbeelding 34"/>
+            <wp:cNvGraphicFramePr>
+              <a:graphicFrameLocks xmlns:a="http://schemas.openxmlformats.org/drawingml/2006/main" noChangeAspect="1"/>
+            </wp:cNvGraphicFramePr>
+            <a:graphic xmlns:a="http://schemas.openxmlformats.org/drawingml/2006/main">
+              <a:graphicData uri="http://schemas.openxmlformats.org/drawingml/2006/picture">
+                <pic:pic xmlns:pic="http://schemas.openxmlformats.org/drawingml/2006/picture">
+                  <pic:nvPicPr>
+                    <pic:cNvPr id="1" name=""/>
+                    <pic:cNvPicPr/>
+                  </pic:nvPicPr>
+                  <pic:blipFill>
+                    <a:blip r:embed="rId38"/>
+                    <a:stretch>
+                      <a:fillRect/>
+                    </a:stretch>
+                  </pic:blipFill>
+                  <pic:spPr>
+                    <a:xfrm>
+                      <a:off x="0" y="0"/>
+                      <a:ext cx="4677428" cy="6811326"/>
+                    </a:xfrm>
+                    <a:prstGeom prst="rect">
+                      <a:avLst/>
+                    </a:prstGeom>
+                  </pic:spPr>
+                </pic:pic>
+              </a:graphicData>
+            </a:graphic>
+          </wp:inline>
+        </w:drawing>
+      </w:r>
+    </w:p>
+    <w:p>
+      <w:pPr>
+        <w:pStyle w:val="Kop1"/>
+        <w:rPr>
+          <w:lang w:val="en-US"/>
+        </w:rPr>
+      </w:pPr>
+      <w:bookmarkStart w:id="77" w:name="_Toc65595566"/>
+      <w:bookmarkStart w:id="78" w:name="_Toc65595681"/>
+      <w:r>
+        <w:rPr>
+          <w:lang w:val="en-US"/>
+        </w:rPr>
+        <w:lastRenderedPageBreak/>
+        <w:t>Allocating memory</w:t>
+      </w:r>
+      <w:bookmarkEnd w:id="77"/>
+      <w:bookmarkEnd w:id="78"/>
+    </w:p>
+    <w:p>
+      <w:pPr>
+        <w:rPr>
+          <w:lang w:val="en-US"/>
+        </w:rPr>
+      </w:pPr>
+      <w:r>
+        <w:rPr>
+          <w:lang w:val="en-US"/>
+        </w:rPr>
+        <w:drawing>
+          <wp:inline distT="0" distB="0" distL="0" distR="0" wp14:anchorId="09C57D5B" wp14:editId="7866B019">
+            <wp:extent cx="5182323" cy="4772691"/>
+            <wp:effectExtent l="0" t="0" r="0" b="8890"/>
+            <wp:docPr id="35" name="Afbeelding 35"/>
+            <wp:cNvGraphicFramePr>
+              <a:graphicFrameLocks xmlns:a="http://schemas.openxmlformats.org/drawingml/2006/main" noChangeAspect="1"/>
+            </wp:cNvGraphicFramePr>
+            <a:graphic xmlns:a="http://schemas.openxmlformats.org/drawingml/2006/main">
+              <a:graphicData uri="http://schemas.openxmlformats.org/drawingml/2006/picture">
+                <pic:pic xmlns:pic="http://schemas.openxmlformats.org/drawingml/2006/picture">
+                  <pic:nvPicPr>
+                    <pic:cNvPr id="1" name=""/>
+                    <pic:cNvPicPr/>
+                  </pic:nvPicPr>
+                  <pic:blipFill>
+                    <a:blip r:embed="rId39"/>
+                    <a:stretch>
+                      <a:fillRect/>
+                    </a:stretch>
+                  </pic:blipFill>
+                  <pic:spPr>
+                    <a:xfrm>
+                      <a:off x="0" y="0"/>
+                      <a:ext cx="5182323" cy="4772691"/>
+                    </a:xfrm>
+                    <a:prstGeom prst="rect">
+                      <a:avLst/>
+                    </a:prstGeom>
+                  </pic:spPr>
+                </pic:pic>
+              </a:graphicData>
+            </a:graphic>
+          </wp:inline>
+        </w:drawing>
+      </w:r>
     </w:p>
     <w:sectPr>
       <w:pgSz w:w="11906" w:h="16838"/>
@@ -3164,6 +6795,57 @@
       <w:szCs w:val="26"/>
     </w:rPr>
   </w:style>
+  <w:style w:type="paragraph" w:styleId="Kopvaninhoudsopgave">
+    <w:name w:val="TOC Heading"/>
+    <w:basedOn w:val="Kop1"/>
+    <w:next w:val="Standaard"/>
+    <w:uiPriority w:val="39"/>
+    <w:unhideWhenUsed/>
+    <w:qFormat/>
+    <w:rsid w:val="00F01120"/>
+    <w:pPr>
+      <w:outlineLvl w:val="9"/>
+    </w:pPr>
+    <w:rPr>
+      <w:lang w:eastAsia="nl-NL"/>
+    </w:rPr>
+  </w:style>
+  <w:style w:type="paragraph" w:styleId="Inhopg1">
+    <w:name w:val="toc 1"/>
+    <w:basedOn w:val="Standaard"/>
+    <w:next w:val="Standaard"/>
+    <w:autoRedefine/>
+    <w:uiPriority w:val="39"/>
+    <w:unhideWhenUsed/>
+    <w:rsid w:val="00F01120"/>
+    <w:pPr>
+      <w:spacing w:after="100"/>
+    </w:pPr>
+  </w:style>
+  <w:style w:type="paragraph" w:styleId="Inhopg2">
+    <w:name w:val="toc 2"/>
+    <w:basedOn w:val="Standaard"/>
+    <w:next w:val="Standaard"/>
+    <w:autoRedefine/>
+    <w:uiPriority w:val="39"/>
+    <w:unhideWhenUsed/>
+    <w:rsid w:val="00F01120"/>
+    <w:pPr>
+      <w:spacing w:after="100"/>
+      <w:ind w:left="220"/>
+    </w:pPr>
+  </w:style>
+  <w:style w:type="character" w:styleId="Hyperlink">
+    <w:name w:val="Hyperlink"/>
+    <w:basedOn w:val="Standaardalinea-lettertype"/>
+    <w:uiPriority w:val="99"/>
+    <w:unhideWhenUsed/>
+    <w:rsid w:val="00F01120"/>
+    <w:rPr>
+      <w:color w:val="0563C1" w:themeColor="hyperlink"/>
+      <w:u w:val="single"/>
+    </w:rPr>
+  </w:style>
 </w:styles>
 </file>
 

</xml_diff>

<commit_message>
Started with the 'Advanced C programming course'
</commit_message>
<xml_diff>
--- a/Learning/C/C language notes.docx
+++ b/Learning/C/C language notes.docx
@@ -34,6 +34,13 @@
     </w:p>
     <w:sdt>
       <w:sdtPr>
+        <w:rPr>
+          <w:rFonts w:asciiTheme="minorHAnsi" w:eastAsiaTheme="minorHAnsi" w:hAnsiTheme="minorHAnsi" w:cstheme="minorBidi"/>
+          <w:color w:val="auto"/>
+          <w:sz w:val="22"/>
+          <w:szCs w:val="22"/>
+          <w:lang w:eastAsia="en-US"/>
+        </w:rPr>
         <w:id w:val="-738403245"/>
         <w:docPartObj>
           <w:docPartGallery w:val="Table of Contents"/>
@@ -42,13 +49,8 @@
       </w:sdtPr>
       <w:sdtEndPr>
         <w:rPr>
-          <w:rFonts w:asciiTheme="minorHAnsi" w:eastAsiaTheme="minorHAnsi" w:hAnsiTheme="minorHAnsi" w:cstheme="minorBidi"/>
           <w:b/>
           <w:bCs/>
-          <w:color w:val="auto"/>
-          <w:sz w:val="22"/>
-          <w:szCs w:val="22"/>
-          <w:lang w:eastAsia="en-US"/>
         </w:rPr>
       </w:sdtEndPr>
       <w:sdtContent>
@@ -6019,6 +6021,7 @@
       </w:pPr>
       <w:r>
         <w:rPr>
+          <w:noProof/>
           <w:lang w:val="en-US"/>
         </w:rPr>
         <w:drawing>
@@ -6084,6 +6087,7 @@
       <w:bookmarkStart w:id="74" w:name="_Toc65595564"/>
       <w:r>
         <w:rPr>
+          <w:noProof/>
           <w:lang w:val="en-US"/>
         </w:rPr>
         <w:drawing>
@@ -6151,6 +6155,7 @@
       </w:pPr>
       <w:r>
         <w:rPr>
+          <w:noProof/>
           <w:lang w:val="en-US"/>
         </w:rPr>
         <w:drawing>
@@ -6217,6 +6222,7 @@
       </w:pPr>
       <w:r>
         <w:rPr>
+          <w:noProof/>
           <w:lang w:val="en-US"/>
         </w:rPr>
         <w:drawing>
@@ -6244,6 +6250,67 @@
                     <a:xfrm>
                       <a:off x="0" y="0"/>
                       <a:ext cx="5182323" cy="4772691"/>
+                    </a:xfrm>
+                    <a:prstGeom prst="rect">
+                      <a:avLst/>
+                    </a:prstGeom>
+                  </pic:spPr>
+                </pic:pic>
+              </a:graphicData>
+            </a:graphic>
+          </wp:inline>
+        </w:drawing>
+      </w:r>
+    </w:p>
+    <w:p>
+      <w:pPr>
+        <w:pStyle w:val="Kop1"/>
+        <w:rPr>
+          <w:lang w:val="en-US"/>
+        </w:rPr>
+      </w:pPr>
+      <w:r>
+        <w:rPr>
+          <w:lang w:val="en-US"/>
+        </w:rPr>
+        <w:t>Ternary operator</w:t>
+      </w:r>
+    </w:p>
+    <w:p>
+      <w:pPr>
+        <w:rPr>
+          <w:lang w:val="en-US"/>
+        </w:rPr>
+      </w:pPr>
+      <w:r>
+        <w:rPr>
+          <w:lang w:val="en-US"/>
+        </w:rPr>
+        <w:drawing>
+          <wp:inline distT="0" distB="0" distL="0" distR="0" wp14:anchorId="0F6ADB53" wp14:editId="6142EFCE">
+            <wp:extent cx="5760720" cy="2719070"/>
+            <wp:effectExtent l="0" t="0" r="0" b="5080"/>
+            <wp:docPr id="37" name="Afbeelding 37"/>
+            <wp:cNvGraphicFramePr>
+              <a:graphicFrameLocks xmlns:a="http://schemas.openxmlformats.org/drawingml/2006/main" noChangeAspect="1"/>
+            </wp:cNvGraphicFramePr>
+            <a:graphic xmlns:a="http://schemas.openxmlformats.org/drawingml/2006/main">
+              <a:graphicData uri="http://schemas.openxmlformats.org/drawingml/2006/picture">
+                <pic:pic xmlns:pic="http://schemas.openxmlformats.org/drawingml/2006/picture">
+                  <pic:nvPicPr>
+                    <pic:cNvPr id="1" name=""/>
+                    <pic:cNvPicPr/>
+                  </pic:nvPicPr>
+                  <pic:blipFill>
+                    <a:blip r:embed="rId40"/>
+                    <a:stretch>
+                      <a:fillRect/>
+                    </a:stretch>
+                  </pic:blipFill>
+                  <pic:spPr>
+                    <a:xfrm>
+                      <a:off x="0" y="0"/>
+                      <a:ext cx="5760720" cy="2719070"/>
                     </a:xfrm>
                     <a:prstGeom prst="rect">
                       <a:avLst/>

</xml_diff>